<commit_message>
Upload file bao cao
</commit_message>
<xml_diff>
--- a/Homework02/20200845-SreySovanrith/bao_cao_homework_2.docx
+++ b/Homework02/20200845-SreySovanrith/bao_cao_homework_2.docx
@@ -77,7 +77,18 @@
           <w:szCs w:val="52"/>
           <w:lang w:val="vi-VN"/>
         </w:rPr>
-        <w:t>Usecase quản lý tài khoản người dùng</w:t>
+        <w:t xml:space="preserve">Usecase </w:t>
+      </w:r>
+      <w:r>
+        <w:rPr>
+          <w:rFonts w:ascii="Times New Roman" w:hAnsi="Times New Roman" w:cs="Times New Roman"/>
+          <w:b/>
+          <w:bCs/>
+          <w:sz w:val="36"/>
+          <w:szCs w:val="52"/>
+          <w:lang w:val="vi-VN"/>
+        </w:rPr>
+        <w:t>cung cấp chấm công dữ liệu</w:t>
       </w:r>
     </w:p>
     <w:p>
@@ -154,10 +165,10 @@
           <w:lang w:val="vi-VN"/>
         </w:rPr>
         <w:drawing>
-          <wp:inline distT="0" distB="0" distL="0" distR="0" wp14:anchorId="7132333E" wp14:editId="7E35DE0F">
-            <wp:extent cx="6428509" cy="3820018"/>
-            <wp:effectExtent l="0" t="0" r="0" b="9525"/>
-            <wp:docPr id="1911372881" name="Picture 1" descr="A diagram of a diagram&#10;&#10;Description automatically generated"/>
+          <wp:inline distT="0" distB="0" distL="0" distR="0" wp14:anchorId="42195AF6" wp14:editId="5FC6CB3A">
+            <wp:extent cx="6567055" cy="4684640"/>
+            <wp:effectExtent l="0" t="0" r="5715" b="1905"/>
+            <wp:docPr id="812808179" name="Picture 1" descr="A diagram of a diagram&#10;&#10;Description automatically generated"/>
             <wp:cNvGraphicFramePr>
               <a:graphicFrameLocks xmlns:a="http://schemas.openxmlformats.org/drawingml/2006/main" noChangeAspect="1"/>
             </wp:cNvGraphicFramePr>
@@ -165,7 +176,7 @@
               <a:graphicData uri="http://schemas.openxmlformats.org/drawingml/2006/picture">
                 <pic:pic xmlns:pic="http://schemas.openxmlformats.org/drawingml/2006/picture">
                   <pic:nvPicPr>
-                    <pic:cNvPr id="1911372881" name="Picture 1" descr="A diagram of a diagram&#10;&#10;Description automatically generated"/>
+                    <pic:cNvPr id="812808179" name="Picture 1" descr="A diagram of a diagram&#10;&#10;Description automatically generated"/>
                     <pic:cNvPicPr/>
                   </pic:nvPicPr>
                   <pic:blipFill>
@@ -183,7 +194,7 @@
                   <pic:spPr>
                     <a:xfrm>
                       <a:off x="0" y="0"/>
-                      <a:ext cx="6440519" cy="3827155"/>
+                      <a:ext cx="6580730" cy="4694395"/>
                     </a:xfrm>
                     <a:prstGeom prst="rect">
                       <a:avLst/>
@@ -222,30 +233,6 @@
     </w:p>
     <w:p>
       <w:pPr>
-        <w:rPr>
-          <w:rFonts w:ascii="Times New Roman" w:hAnsi="Times New Roman" w:cs="Times New Roman"/>
-          <w:b/>
-          <w:bCs/>
-          <w:sz w:val="36"/>
-          <w:szCs w:val="52"/>
-          <w:lang w:val="vi-VN"/>
-        </w:rPr>
-      </w:pPr>
-    </w:p>
-    <w:p>
-      <w:pPr>
-        <w:rPr>
-          <w:rFonts w:ascii="Times New Roman" w:hAnsi="Times New Roman" w:cs="Times New Roman"/>
-          <w:b/>
-          <w:bCs/>
-          <w:sz w:val="36"/>
-          <w:szCs w:val="52"/>
-          <w:lang w:val="vi-VN"/>
-        </w:rPr>
-      </w:pPr>
-    </w:p>
-    <w:p>
-      <w:pPr>
         <w:pStyle w:val="ListParagraph"/>
         <w:numPr>
           <w:ilvl w:val="0"/>
@@ -298,7 +285,7 @@
           <w:szCs w:val="52"/>
           <w:lang w:val="vi-VN"/>
         </w:rPr>
-        <w:t>Tìm khách hàng</w:t>
+        <w:t>Ghi dữ liệu chấm công hàng ngày khi kết nối wifi</w:t>
       </w:r>
     </w:p>
     <w:p>
@@ -337,10 +324,10 @@
           <w:lang w:val="vi-VN"/>
         </w:rPr>
         <w:drawing>
-          <wp:inline distT="0" distB="0" distL="0" distR="0" wp14:anchorId="0F7C47EA" wp14:editId="15A2E705">
-            <wp:extent cx="6546273" cy="4461397"/>
-            <wp:effectExtent l="0" t="0" r="6985" b="0"/>
-            <wp:docPr id="1108980889" name="Picture 2" descr="A diagram with text and lines&#10;&#10;Description automatically generated with medium confidence"/>
+          <wp:inline distT="0" distB="0" distL="0" distR="0" wp14:anchorId="5E0A5918" wp14:editId="54CEFB0F">
+            <wp:extent cx="6657109" cy="5115874"/>
+            <wp:effectExtent l="0" t="0" r="0" b="8890"/>
+            <wp:docPr id="358121523" name="Picture 2" descr="A diagram with text and words&#10;&#10;Description automatically generated with medium confidence"/>
             <wp:cNvGraphicFramePr>
               <a:graphicFrameLocks xmlns:a="http://schemas.openxmlformats.org/drawingml/2006/main" noChangeAspect="1"/>
             </wp:cNvGraphicFramePr>
@@ -348,7 +335,7 @@
               <a:graphicData uri="http://schemas.openxmlformats.org/drawingml/2006/picture">
                 <pic:pic xmlns:pic="http://schemas.openxmlformats.org/drawingml/2006/picture">
                   <pic:nvPicPr>
-                    <pic:cNvPr id="1108980889" name="Picture 2" descr="A diagram with text and lines&#10;&#10;Description automatically generated with medium confidence"/>
+                    <pic:cNvPr id="358121523" name="Picture 2" descr="A diagram with text and words&#10;&#10;Description automatically generated with medium confidence"/>
                     <pic:cNvPicPr/>
                   </pic:nvPicPr>
                   <pic:blipFill>
@@ -366,7 +353,7 @@
                   <pic:spPr>
                     <a:xfrm>
                       <a:off x="0" y="0"/>
-                      <a:ext cx="6554128" cy="4466751"/>
+                      <a:ext cx="6667239" cy="5123658"/>
                     </a:xfrm>
                     <a:prstGeom prst="rect">
                       <a:avLst/>
@@ -441,30 +428,6 @@
     </w:p>
     <w:p>
       <w:pPr>
-        <w:rPr>
-          <w:rFonts w:ascii="Times New Roman" w:hAnsi="Times New Roman" w:cs="Times New Roman"/>
-          <w:b/>
-          <w:bCs/>
-          <w:sz w:val="36"/>
-          <w:szCs w:val="52"/>
-          <w:lang w:val="vi-VN"/>
-        </w:rPr>
-      </w:pPr>
-    </w:p>
-    <w:p>
-      <w:pPr>
-        <w:rPr>
-          <w:rFonts w:ascii="Times New Roman" w:hAnsi="Times New Roman" w:cs="Times New Roman"/>
-          <w:b/>
-          <w:bCs/>
-          <w:sz w:val="36"/>
-          <w:szCs w:val="52"/>
-          <w:lang w:val="vi-VN"/>
-        </w:rPr>
-      </w:pPr>
-    </w:p>
-    <w:p>
-      <w:pPr>
         <w:pStyle w:val="ListParagraph"/>
         <w:numPr>
           <w:ilvl w:val="0"/>
@@ -489,7 +452,29 @@
           <w:lang w:val="vi-VN"/>
         </w:rPr>
         <w:lastRenderedPageBreak/>
-        <w:t>Xem thông tin khách hàng</w:t>
+        <w:t xml:space="preserve">Lưu trữ dữ liệu chấm công khi không </w:t>
+      </w:r>
+      <w:r>
+        <w:rPr>
+          <w:rFonts w:ascii="Times New Roman" w:hAnsi="Times New Roman" w:cs="Times New Roman"/>
+          <w:b/>
+          <w:bCs/>
+          <w:sz w:val="36"/>
+          <w:szCs w:val="52"/>
+          <w:lang w:val="vi-VN"/>
+        </w:rPr>
+        <w:t>kết nối</w:t>
+      </w:r>
+      <w:r>
+        <w:rPr>
+          <w:rFonts w:ascii="Times New Roman" w:hAnsi="Times New Roman" w:cs="Times New Roman"/>
+          <w:b/>
+          <w:bCs/>
+          <w:sz w:val="36"/>
+          <w:szCs w:val="52"/>
+          <w:lang w:val="vi-VN"/>
+        </w:rPr>
+        <w:t xml:space="preserve"> wifi</w:t>
       </w:r>
     </w:p>
     <w:p>
@@ -528,10 +513,10 @@
           <w:lang w:val="vi-VN"/>
         </w:rPr>
         <w:drawing>
-          <wp:inline distT="0" distB="0" distL="0" distR="0" wp14:anchorId="6194D93D" wp14:editId="06BC89D5">
-            <wp:extent cx="6596224" cy="4516582"/>
+          <wp:inline distT="0" distB="0" distL="0" distR="0" wp14:anchorId="44CE557A" wp14:editId="3B5D55D3">
+            <wp:extent cx="6629400" cy="5132827"/>
             <wp:effectExtent l="0" t="0" r="0" b="0"/>
-            <wp:docPr id="1229110452" name="Picture 3" descr="A screenshot of a computer screen&#10;&#10;Description automatically generated"/>
+            <wp:docPr id="863726740" name="Picture 3" descr="A diagram with text and words&#10;&#10;Description automatically generated with medium confidence"/>
             <wp:cNvGraphicFramePr>
               <a:graphicFrameLocks xmlns:a="http://schemas.openxmlformats.org/drawingml/2006/main" noChangeAspect="1"/>
             </wp:cNvGraphicFramePr>
@@ -539,7 +524,7 @@
               <a:graphicData uri="http://schemas.openxmlformats.org/drawingml/2006/picture">
                 <pic:pic xmlns:pic="http://schemas.openxmlformats.org/drawingml/2006/picture">
                   <pic:nvPicPr>
-                    <pic:cNvPr id="1229110452" name="Picture 3" descr="A screenshot of a computer screen&#10;&#10;Description automatically generated"/>
+                    <pic:cNvPr id="863726740" name="Picture 3" descr="A diagram with text and words&#10;&#10;Description automatically generated with medium confidence"/>
                     <pic:cNvPicPr/>
                   </pic:nvPicPr>
                   <pic:blipFill>
@@ -557,7 +542,7 @@
                   <pic:spPr>
                     <a:xfrm>
                       <a:off x="0" y="0"/>
-                      <a:ext cx="6603717" cy="4521713"/>
+                      <a:ext cx="6642206" cy="5142742"/>
                     </a:xfrm>
                     <a:prstGeom prst="rect">
                       <a:avLst/>
@@ -638,219 +623,6 @@
           <w:bCs/>
           <w:sz w:val="36"/>
           <w:szCs w:val="52"/>
-          <w:lang w:val="vi-VN"/>
-        </w:rPr>
-      </w:pPr>
-    </w:p>
-    <w:p>
-      <w:pPr>
-        <w:rPr>
-          <w:rFonts w:ascii="Times New Roman" w:hAnsi="Times New Roman" w:cs="Times New Roman"/>
-          <w:b/>
-          <w:bCs/>
-          <w:sz w:val="36"/>
-          <w:szCs w:val="52"/>
-          <w:lang w:val="vi-VN"/>
-        </w:rPr>
-      </w:pPr>
-    </w:p>
-    <w:p>
-      <w:pPr>
-        <w:pStyle w:val="ListParagraph"/>
-        <w:numPr>
-          <w:ilvl w:val="0"/>
-          <w:numId w:val="2"/>
-        </w:numPr>
-        <w:rPr>
-          <w:rFonts w:ascii="Times New Roman" w:hAnsi="Times New Roman" w:cs="Times New Roman"/>
-          <w:b/>
-          <w:bCs/>
-          <w:sz w:val="36"/>
-          <w:szCs w:val="52"/>
-          <w:lang w:val="vi-VN"/>
-        </w:rPr>
-      </w:pPr>
-      <w:r>
-        <w:rPr>
-          <w:rFonts w:ascii="Times New Roman" w:hAnsi="Times New Roman" w:cs="Times New Roman"/>
-          <w:b/>
-          <w:bCs/>
-          <w:sz w:val="36"/>
-          <w:szCs w:val="52"/>
-          <w:lang w:val="vi-VN"/>
-        </w:rPr>
-        <w:lastRenderedPageBreak/>
-        <w:t>Tạo tài khoản khách hàng offline</w:t>
-      </w:r>
-    </w:p>
-    <w:p>
-      <w:pPr>
-        <w:pStyle w:val="ListParagraph"/>
-        <w:ind w:left="1080"/>
-        <w:rPr>
-          <w:rFonts w:ascii="Times New Roman" w:hAnsi="Times New Roman" w:cs="Times New Roman"/>
-          <w:b/>
-          <w:bCs/>
-          <w:sz w:val="36"/>
-          <w:szCs w:val="52"/>
-          <w:lang w:val="vi-VN"/>
-        </w:rPr>
-      </w:pPr>
-    </w:p>
-    <w:p>
-      <w:pPr>
-        <w:rPr>
-          <w:rFonts w:ascii="Times New Roman" w:hAnsi="Times New Roman" w:cs="Times New Roman"/>
-          <w:b/>
-          <w:bCs/>
-          <w:sz w:val="36"/>
-          <w:szCs w:val="52"/>
-        </w:rPr>
-      </w:pPr>
-      <w:r>
-        <w:rPr>
-          <w:rFonts w:ascii="Times New Roman" w:hAnsi="Times New Roman" w:cs="Times New Roman"/>
-          <w:b/>
-          <w:bCs/>
-          <w:noProof/>
-          <w:sz w:val="36"/>
-          <w:szCs w:val="52"/>
-        </w:rPr>
-        <w:drawing>
-          <wp:inline distT="0" distB="0" distL="0" distR="0" wp14:anchorId="131BAC21" wp14:editId="49C5C2E6">
-            <wp:extent cx="6615545" cy="4383505"/>
-            <wp:effectExtent l="0" t="0" r="0" b="0"/>
-            <wp:docPr id="535700046" name="Picture 4" descr="A screenshot of a computer&#10;&#10;Description automatically generated"/>
-            <wp:cNvGraphicFramePr>
-              <a:graphicFrameLocks xmlns:a="http://schemas.openxmlformats.org/drawingml/2006/main" noChangeAspect="1"/>
-            </wp:cNvGraphicFramePr>
-            <a:graphic xmlns:a="http://schemas.openxmlformats.org/drawingml/2006/main">
-              <a:graphicData uri="http://schemas.openxmlformats.org/drawingml/2006/picture">
-                <pic:pic xmlns:pic="http://schemas.openxmlformats.org/drawingml/2006/picture">
-                  <pic:nvPicPr>
-                    <pic:cNvPr id="535700046" name="Picture 4" descr="A screenshot of a computer&#10;&#10;Description automatically generated"/>
-                    <pic:cNvPicPr/>
-                  </pic:nvPicPr>
-                  <pic:blipFill>
-                    <a:blip r:embed="rId8">
-                      <a:extLst>
-                        <a:ext uri="{28A0092B-C50C-407E-A947-70E740481C1C}">
-                          <a14:useLocalDpi xmlns:a14="http://schemas.microsoft.com/office/drawing/2010/main" val="0"/>
-                        </a:ext>
-                      </a:extLst>
-                    </a:blip>
-                    <a:stretch>
-                      <a:fillRect/>
-                    </a:stretch>
-                  </pic:blipFill>
-                  <pic:spPr>
-                    <a:xfrm>
-                      <a:off x="0" y="0"/>
-                      <a:ext cx="6620299" cy="4386655"/>
-                    </a:xfrm>
-                    <a:prstGeom prst="rect">
-                      <a:avLst/>
-                    </a:prstGeom>
-                  </pic:spPr>
-                </pic:pic>
-              </a:graphicData>
-            </a:graphic>
-          </wp:inline>
-        </w:drawing>
-      </w:r>
-    </w:p>
-    <w:p>
-      <w:pPr>
-        <w:rPr>
-          <w:rFonts w:ascii="Times New Roman" w:hAnsi="Times New Roman" w:cs="Times New Roman"/>
-          <w:b/>
-          <w:bCs/>
-          <w:sz w:val="36"/>
-          <w:szCs w:val="52"/>
-          <w:lang w:val="vi-VN"/>
-        </w:rPr>
-      </w:pPr>
-    </w:p>
-    <w:p>
-      <w:pPr>
-        <w:rPr>
-          <w:rFonts w:ascii="Times New Roman" w:hAnsi="Times New Roman" w:cs="Times New Roman"/>
-          <w:b/>
-          <w:bCs/>
-          <w:sz w:val="36"/>
-          <w:szCs w:val="52"/>
-          <w:lang w:val="vi-VN"/>
-        </w:rPr>
-      </w:pPr>
-    </w:p>
-    <w:p>
-      <w:pPr>
-        <w:rPr>
-          <w:rFonts w:ascii="Times New Roman" w:hAnsi="Times New Roman" w:cs="Times New Roman"/>
-          <w:b/>
-          <w:bCs/>
-          <w:sz w:val="36"/>
-          <w:szCs w:val="52"/>
-          <w:lang w:val="vi-VN"/>
-        </w:rPr>
-      </w:pPr>
-    </w:p>
-    <w:p>
-      <w:pPr>
-        <w:rPr>
-          <w:rFonts w:ascii="Times New Roman" w:hAnsi="Times New Roman" w:cs="Times New Roman"/>
-          <w:b/>
-          <w:bCs/>
-          <w:sz w:val="36"/>
-          <w:szCs w:val="52"/>
-          <w:lang w:val="vi-VN"/>
-        </w:rPr>
-      </w:pPr>
-    </w:p>
-    <w:p>
-      <w:pPr>
-        <w:rPr>
-          <w:rFonts w:ascii="Times New Roman" w:hAnsi="Times New Roman" w:cs="Times New Roman"/>
-          <w:b/>
-          <w:bCs/>
-          <w:sz w:val="36"/>
-          <w:szCs w:val="52"/>
-          <w:lang w:val="vi-VN"/>
-        </w:rPr>
-      </w:pPr>
-    </w:p>
-    <w:p>
-      <w:pPr>
-        <w:rPr>
-          <w:rFonts w:ascii="Times New Roman" w:hAnsi="Times New Roman" w:cs="Times New Roman"/>
-          <w:b/>
-          <w:bCs/>
-          <w:sz w:val="36"/>
-          <w:szCs w:val="52"/>
-          <w:lang w:val="vi-VN"/>
-        </w:rPr>
-      </w:pPr>
-    </w:p>
-    <w:p>
-      <w:pPr>
-        <w:rPr>
-          <w:rFonts w:ascii="Times New Roman" w:hAnsi="Times New Roman" w:cs="Times New Roman"/>
-          <w:b/>
-          <w:bCs/>
-          <w:sz w:val="36"/>
-          <w:szCs w:val="52"/>
-          <w:lang w:val="vi-VN"/>
-        </w:rPr>
-      </w:pPr>
-    </w:p>
-    <w:p>
-      <w:pPr>
-        <w:rPr>
-          <w:rFonts w:ascii="Times New Roman" w:hAnsi="Times New Roman" w:cs="Times New Roman"/>
-          <w:b/>
-          <w:bCs/>
-          <w:sz w:val="36"/>
-          <w:szCs w:val="52"/>
         </w:rPr>
       </w:pPr>
     </w:p>
@@ -888,7 +660,7 @@
         <w:pStyle w:val="ListParagraph"/>
         <w:numPr>
           <w:ilvl w:val="0"/>
-          <w:numId w:val="4"/>
+          <w:numId w:val="6"/>
         </w:numPr>
         <w:rPr>
           <w:rFonts w:ascii="Times New Roman" w:hAnsi="Times New Roman" w:cs="Times New Roman"/>
@@ -908,7 +680,7 @@
           <w:szCs w:val="52"/>
           <w:lang w:val="vi-VN"/>
         </w:rPr>
-        <w:t>Tìm kiếm khách hàng</w:t>
+        <w:t>Ghi dữ liệu chấm công hàng ngày khi kết nối wifi</w:t>
       </w:r>
     </w:p>
     <w:p>
@@ -941,9 +713,9 @@
       </w:tblPr>
       <w:tblGrid>
         <w:gridCol w:w="2155"/>
-        <w:gridCol w:w="2340"/>
-        <w:gridCol w:w="3150"/>
-        <w:gridCol w:w="2652"/>
+        <w:gridCol w:w="1980"/>
+        <w:gridCol w:w="2250"/>
+        <w:gridCol w:w="3912"/>
       </w:tblGrid>
       <w:tr>
         <w:trPr>
@@ -977,18 +749,21 @@
         </w:tc>
         <w:tc>
           <w:tcPr>
-            <w:tcW w:w="2340" w:type="dxa"/>
+            <w:tcW w:w="1980" w:type="dxa"/>
             <w:shd w:val="clear" w:color="auto" w:fill="EDEDED" w:themeFill="accent3" w:themeFillTint="33"/>
           </w:tcPr>
           <w:p>
             <w:pPr>
               <w:pStyle w:val="Bang"/>
             </w:pPr>
+            <w:r>
+              <w:t>001</w:t>
+            </w:r>
           </w:p>
         </w:tc>
         <w:tc>
           <w:tcPr>
-            <w:tcW w:w="3150" w:type="dxa"/>
+            <w:tcW w:w="2250" w:type="dxa"/>
             <w:shd w:val="clear" w:color="auto" w:fill="EDEDED" w:themeFill="accent3" w:themeFillTint="33"/>
             <w:vAlign w:val="center"/>
           </w:tcPr>
@@ -1021,7 +796,7 @@
         </w:tc>
         <w:tc>
           <w:tcPr>
-            <w:tcW w:w="2652" w:type="dxa"/>
+            <w:tcW w:w="3912" w:type="dxa"/>
             <w:shd w:val="clear" w:color="auto" w:fill="EDEDED" w:themeFill="accent3" w:themeFillTint="33"/>
             <w:vAlign w:val="center"/>
           </w:tcPr>
@@ -1033,13 +808,10 @@
               </w:rPr>
             </w:pPr>
             <w:r>
-              <w:t>Tìm</w:t>
-            </w:r>
-            <w:r>
               <w:rPr>
                 <w:lang w:val="vi-VN"/>
               </w:rPr>
-              <w:t xml:space="preserve"> kiếm khách hàng</w:t>
+              <w:t>Ghi DL chấm công khi kết nối wifi</w:t>
             </w:r>
           </w:p>
         </w:tc>
@@ -1083,9 +855,18 @@
           <w:p>
             <w:pPr>
               <w:pStyle w:val="Bang"/>
+              <w:rPr>
+                <w:lang w:val="vi-VN"/>
+              </w:rPr>
             </w:pPr>
             <w:r>
-              <w:t>Quản trị viên</w:t>
+              <w:t>Máy</w:t>
+            </w:r>
+            <w:r>
+              <w:rPr>
+                <w:lang w:val="vi-VN"/>
+              </w:rPr>
+              <w:t xml:space="preserve"> quét vân tay</w:t>
             </w:r>
           </w:p>
         </w:tc>
@@ -1130,9 +911,18 @@
           <w:p>
             <w:pPr>
               <w:pStyle w:val="Bang"/>
+              <w:rPr>
+                <w:lang w:val="vi-VN"/>
+              </w:rPr>
             </w:pPr>
             <w:r>
-              <w:t>Quản trị viên đã truy cập trang quản lí</w:t>
+              <w:t>Máy</w:t>
+            </w:r>
+            <w:r>
+              <w:rPr>
+                <w:lang w:val="vi-VN"/>
+              </w:rPr>
+              <w:t xml:space="preserve"> quét vân tay đã được khơi động và sẵn sàng hoạt động</w:t>
             </w:r>
           </w:p>
         </w:tc>
@@ -1187,9 +977,15 @@
           <w:p>
             <w:pPr>
               <w:pStyle w:val="Bang"/>
+              <w:rPr>
+                <w:lang w:val="vi-VN"/>
+              </w:rPr>
             </w:pPr>
             <w:r>
-              <w:t>Không</w:t>
+              <w:rPr>
+                <w:lang w:val="vi-VN"/>
+              </w:rPr>
+              <w:t>Ghi dữ liệu vào bộ nhớ tạm thời thành công</w:t>
             </w:r>
           </w:p>
         </w:tc>
@@ -1348,13 +1144,10 @@
                     </w:rPr>
                   </w:pPr>
                   <w:r>
-                    <w:t>Quản</w:t>
-                  </w:r>
-                  <w:r>
-                    <w:rPr>
-                      <w:lang w:val="vi-VN"/>
-                    </w:rPr>
-                    <w:t xml:space="preserve"> trị viên</w:t>
+                    <w:rPr>
+                      <w:lang w:val="vi-VN"/>
+                    </w:rPr>
+                    <w:t>Nhân viên</w:t>
                   </w:r>
                 </w:p>
               </w:tc>
@@ -1371,13 +1164,10 @@
                     </w:rPr>
                   </w:pPr>
                   <w:r>
-                    <w:t>Chọn</w:t>
-                  </w:r>
-                  <w:r>
-                    <w:rPr>
-                      <w:lang w:val="vi-VN"/>
-                    </w:rPr>
-                    <w:t xml:space="preserve"> chức năng tìm kiếm khách hàng</w:t>
+                    <w:rPr>
+                      <w:lang w:val="vi-VN"/>
+                    </w:rPr>
+                    <w:t>Nhân viên đến máy quét vân tay</w:t>
                   </w:r>
                 </w:p>
               </w:tc>
@@ -1413,13 +1203,10 @@
                     </w:rPr>
                   </w:pPr>
                   <w:r>
-                    <w:t>Hệ</w:t>
-                  </w:r>
-                  <w:r>
-                    <w:rPr>
-                      <w:lang w:val="vi-VN"/>
-                    </w:rPr>
-                    <w:t xml:space="preserve"> thống</w:t>
+                    <w:rPr>
+                      <w:lang w:val="vi-VN"/>
+                    </w:rPr>
+                    <w:t>Nhân viên</w:t>
                   </w:r>
                 </w:p>
               </w:tc>
@@ -1436,20 +1223,17 @@
                     </w:rPr>
                   </w:pPr>
                   <w:r>
-                    <w:t>Hiển</w:t>
-                  </w:r>
-                  <w:r>
-                    <w:rPr>
-                      <w:lang w:val="vi-VN"/>
-                    </w:rPr>
-                    <w:t xml:space="preserve"> thị danh sách khách hàng</w:t>
+                    <w:rPr>
+                      <w:lang w:val="vi-VN"/>
+                    </w:rPr>
+                    <w:t>Cấu hình vân tay cũng như họ tên và mã nhân viên trên máy</w:t>
                   </w:r>
                 </w:p>
               </w:tc>
             </w:tr>
             <w:tr>
               <w:trPr>
-                <w:trHeight w:val="620"/>
+                <w:trHeight w:val="719"/>
               </w:trPr>
               <w:tc>
                 <w:tcPr>
@@ -1478,13 +1262,10 @@
                     </w:rPr>
                   </w:pPr>
                   <w:r>
-                    <w:t>Quản</w:t>
-                  </w:r>
-                  <w:r>
-                    <w:rPr>
-                      <w:lang w:val="vi-VN"/>
-                    </w:rPr>
-                    <w:t xml:space="preserve"> trị viên</w:t>
+                    <w:rPr>
+                      <w:lang w:val="vi-VN"/>
+                    </w:rPr>
+                    <w:t>Máy quét vân tay</w:t>
                   </w:r>
                 </w:p>
               </w:tc>
@@ -1501,20 +1282,17 @@
                     </w:rPr>
                   </w:pPr>
                   <w:r>
-                    <w:t>Nhập</w:t>
-                  </w:r>
-                  <w:r>
-                    <w:rPr>
-                      <w:lang w:val="vi-VN"/>
-                    </w:rPr>
-                    <w:t xml:space="preserve"> thông tin của khách hàng muốn tìm</w:t>
+                    <w:rPr>
+                      <w:lang w:val="vi-VN"/>
+                    </w:rPr>
+                    <w:t>Thu thập thông tin của nhân viên</w:t>
                   </w:r>
                 </w:p>
               </w:tc>
             </w:tr>
             <w:tr>
               <w:trPr>
-                <w:trHeight w:val="539"/>
+                <w:trHeight w:val="701"/>
               </w:trPr>
               <w:tc>
                 <w:tcPr>
@@ -1543,13 +1321,10 @@
                     </w:rPr>
                   </w:pPr>
                   <w:r>
-                    <w:t>Quản</w:t>
-                  </w:r>
-                  <w:r>
-                    <w:rPr>
-                      <w:lang w:val="vi-VN"/>
-                    </w:rPr>
-                    <w:t xml:space="preserve"> trị viên</w:t>
+                    <w:rPr>
+                      <w:lang w:val="vi-VN"/>
+                    </w:rPr>
+                    <w:t>Máy quét vân tay</w:t>
                   </w:r>
                 </w:p>
               </w:tc>
@@ -1566,18 +1341,18 @@
                     </w:rPr>
                   </w:pPr>
                   <w:r>
-                    <w:t>Yêu</w:t>
-                  </w:r>
-                  <w:r>
-                    <w:rPr>
-                      <w:lang w:val="vi-VN"/>
-                    </w:rPr>
-                    <w:t xml:space="preserve"> cầu tìm kiếm</w:t>
+                    <w:rPr>
+                      <w:lang w:val="vi-VN"/>
+                    </w:rPr>
+                    <w:t>Ghi dữ liệu vào bộ nhớ tạm thời</w:t>
                   </w:r>
                 </w:p>
               </w:tc>
             </w:tr>
             <w:tr>
+              <w:trPr>
+                <w:trHeight w:val="719"/>
+              </w:trPr>
               <w:tc>
                 <w:tcPr>
                   <w:tcW w:w="786" w:type="dxa"/>
@@ -1605,13 +1380,10 @@
                     </w:rPr>
                   </w:pPr>
                   <w:r>
-                    <w:t>Hệ</w:t>
-                  </w:r>
-                  <w:r>
-                    <w:rPr>
-                      <w:lang w:val="vi-VN"/>
-                    </w:rPr>
-                    <w:t xml:space="preserve"> thống</w:t>
+                    <w:rPr>
+                      <w:lang w:val="vi-VN"/>
+                    </w:rPr>
+                    <w:t>Máy quét vân tay</w:t>
                   </w:r>
                 </w:p>
               </w:tc>
@@ -1634,7 +1406,7 @@
                     <w:rPr>
                       <w:lang w:val="vi-VN"/>
                     </w:rPr>
-                    <w:t xml:space="preserve"> tra xem quản trị viên đã nhập ít nhất một thông tin tìm kiếm chưa</w:t>
+                    <w:t xml:space="preserve"> tra kết nối wifi hay không</w:t>
                   </w:r>
                 </w:p>
               </w:tc>
@@ -1667,13 +1439,10 @@
                     </w:rPr>
                   </w:pPr>
                   <w:r>
-                    <w:t>Hệ</w:t>
-                  </w:r>
-                  <w:r>
-                    <w:rPr>
-                      <w:lang w:val="vi-VN"/>
-                    </w:rPr>
-                    <w:t xml:space="preserve"> thống</w:t>
+                    <w:rPr>
+                      <w:lang w:val="vi-VN"/>
+                    </w:rPr>
+                    <w:t>Máy quét vân tay</w:t>
                   </w:r>
                 </w:p>
               </w:tc>
@@ -1690,78 +1459,10 @@
                     </w:rPr>
                   </w:pPr>
                   <w:r>
-                    <w:t>Tìm</w:t>
-                  </w:r>
-                  <w:r>
-                    <w:rPr>
-                      <w:lang w:val="vi-VN"/>
-                    </w:rPr>
-                    <w:t xml:space="preserve"> và lấy về thông tin khách hàng thỏa mãn các tiêu chí tìm kiếm</w:t>
-                  </w:r>
-                </w:p>
-              </w:tc>
-            </w:tr>
-            <w:tr>
-              <w:tc>
-                <w:tcPr>
-                  <w:tcW w:w="786" w:type="dxa"/>
-                  <w:vAlign w:val="center"/>
-                </w:tcPr>
-                <w:p>
-                  <w:pPr>
-                    <w:pStyle w:val="Bang"/>
-                  </w:pPr>
-                  <w:r>
-                    <w:t>7</w:t>
-                  </w:r>
-                </w:p>
-              </w:tc>
-              <w:tc>
-                <w:tcPr>
-                  <w:tcW w:w="2070" w:type="dxa"/>
-                  <w:vAlign w:val="center"/>
-                </w:tcPr>
-                <w:p>
-                  <w:pPr>
-                    <w:pStyle w:val="Bang"/>
-                    <w:rPr>
-                      <w:lang w:val="vi-VN"/>
-                    </w:rPr>
-                  </w:pPr>
-                  <w:r>
-                    <w:t>Hệ</w:t>
-                  </w:r>
-                  <w:r>
-                    <w:rPr>
-                      <w:lang w:val="vi-VN"/>
-                    </w:rPr>
-                    <w:t xml:space="preserve"> thống</w:t>
-                  </w:r>
-                </w:p>
-              </w:tc>
-              <w:tc>
-                <w:tcPr>
-                  <w:tcW w:w="5060" w:type="dxa"/>
-                  <w:vAlign w:val="center"/>
-                </w:tcPr>
-                <w:p>
-                  <w:pPr>
-                    <w:pStyle w:val="Bang"/>
-                    <w:rPr>
-                      <w:lang w:val="vi-VN"/>
-                    </w:rPr>
-                  </w:pPr>
-                  <w:r>
-                    <w:t>Hiển</w:t>
-                  </w:r>
-                  <w:r>
-                    <w:rPr>
-                      <w:lang w:val="vi-VN"/>
-                    </w:rPr>
-                    <w:t xml:space="preserve"> thị danh sách </w:t>
-                  </w:r>
-                  <w:r>
-                    <w:t>những khách hàng thoả mãn điều kiện tìm kiếm nếu có ít nhất một người dùng được tìm thấy</w:t>
+                    <w:rPr>
+                      <w:lang w:val="vi-VN"/>
+                    </w:rPr>
+                    <w:t>Ghi dữ liệu vào hệ thống và nhận phản hồi từ hệ thống</w:t>
                   </w:r>
                 </w:p>
               </w:tc>
@@ -1900,7 +1601,10 @@
                     <w:pStyle w:val="Bang"/>
                   </w:pPr>
                   <w:r>
-                    <w:t>3a</w:t>
+                    <w:t>5</w:t>
+                  </w:r>
+                  <w:r>
+                    <w:t>a</w:t>
                   </w:r>
                 </w:p>
               </w:tc>
@@ -1917,13 +1621,10 @@
                     </w:rPr>
                   </w:pPr>
                   <w:r>
-                    <w:t>Hệ</w:t>
-                  </w:r>
-                  <w:r>
-                    <w:rPr>
-                      <w:lang w:val="vi-VN"/>
-                    </w:rPr>
-                    <w:t xml:space="preserve"> thống</w:t>
+                    <w:rPr>
+                      <w:lang w:val="vi-VN"/>
+                    </w:rPr>
+                    <w:t>Máy quét vân tay</w:t>
                   </w:r>
                 </w:p>
               </w:tc>
@@ -1946,60 +1647,13 @@
                     <w:rPr>
                       <w:lang w:val="vi-VN"/>
                     </w:rPr>
-                    <w:t xml:space="preserve"> báo: cần ít nhất nhập một tiêu chí tìm kiếm nếu quản trị viên không nhập thông tin nào</w:t>
-                  </w:r>
-                </w:p>
-              </w:tc>
-            </w:tr>
-            <w:tr>
-              <w:tc>
-                <w:tcPr>
-                  <w:tcW w:w="786" w:type="dxa"/>
-                  <w:vAlign w:val="center"/>
-                </w:tcPr>
-                <w:p>
-                  <w:pPr>
-                    <w:pStyle w:val="Bang"/>
-                  </w:pPr>
-                  <w:r>
-                    <w:t>7a</w:t>
-                  </w:r>
-                </w:p>
-              </w:tc>
-              <w:tc>
-                <w:tcPr>
-                  <w:tcW w:w="2070" w:type="dxa"/>
-                  <w:vAlign w:val="center"/>
-                </w:tcPr>
-                <w:p>
-                  <w:pPr>
-                    <w:pStyle w:val="Bang"/>
-                    <w:rPr>
-                      <w:lang w:val="vi-VN"/>
-                    </w:rPr>
-                  </w:pPr>
-                  <w:r>
-                    <w:t>Hệ</w:t>
-                  </w:r>
-                  <w:r>
-                    <w:rPr>
-                      <w:lang w:val="vi-VN"/>
-                    </w:rPr>
-                    <w:t xml:space="preserve"> thống</w:t>
-                  </w:r>
-                </w:p>
-              </w:tc>
-              <w:tc>
-                <w:tcPr>
-                  <w:tcW w:w="5060" w:type="dxa"/>
-                  <w:vAlign w:val="center"/>
-                </w:tcPr>
-                <w:p>
-                  <w:pPr>
-                    <w:pStyle w:val="Bang"/>
-                  </w:pPr>
-                  <w:r>
-                    <w:t>thông báo: Không tìm thấy thông tin khách hàng nào thoả mãn tiêu chí tìm kiếm nếu trả về danh sách rỗng</w:t>
+                    <w:t xml:space="preserve"> báo: </w:t>
+                  </w:r>
+                  <w:r>
+                    <w:rPr>
+                      <w:lang w:val="vi-VN"/>
+                    </w:rPr>
+                    <w:t>có, sau đó truyền dữ liệu qua API</w:t>
                   </w:r>
                 </w:p>
               </w:tc>
@@ -2042,7 +1696,7 @@
         <w:pStyle w:val="ListParagraph"/>
         <w:numPr>
           <w:ilvl w:val="0"/>
-          <w:numId w:val="4"/>
+          <w:numId w:val="6"/>
         </w:numPr>
         <w:rPr>
           <w:rFonts w:ascii="Times New Roman" w:hAnsi="Times New Roman" w:cs="Times New Roman"/>
@@ -2063,7 +1717,29 @@
           <w:lang w:val="vi-VN"/>
         </w:rPr>
         <w:lastRenderedPageBreak/>
-        <w:t>Xem thông tin khách hàng</w:t>
+        <w:t xml:space="preserve">Lưu trữ dữ liệu chấm công khi không </w:t>
+      </w:r>
+      <w:r>
+        <w:rPr>
+          <w:rFonts w:ascii="Times New Roman" w:hAnsi="Times New Roman" w:cs="Times New Roman"/>
+          <w:b/>
+          <w:bCs/>
+          <w:sz w:val="36"/>
+          <w:szCs w:val="52"/>
+          <w:lang w:val="vi-VN"/>
+        </w:rPr>
+        <w:t>kết nối</w:t>
+      </w:r>
+      <w:r>
+        <w:rPr>
+          <w:rFonts w:ascii="Times New Roman" w:hAnsi="Times New Roman" w:cs="Times New Roman"/>
+          <w:b/>
+          <w:bCs/>
+          <w:sz w:val="36"/>
+          <w:szCs w:val="52"/>
+          <w:lang w:val="vi-VN"/>
+        </w:rPr>
+        <w:t xml:space="preserve"> wifi</w:t>
       </w:r>
     </w:p>
     <w:p>
@@ -2096,9 +1772,9 @@
       </w:tblPr>
       <w:tblGrid>
         <w:gridCol w:w="2155"/>
-        <w:gridCol w:w="2340"/>
-        <w:gridCol w:w="2790"/>
-        <w:gridCol w:w="3012"/>
+        <w:gridCol w:w="1980"/>
+        <w:gridCol w:w="2250"/>
+        <w:gridCol w:w="3912"/>
       </w:tblGrid>
       <w:tr>
         <w:trPr>
@@ -2132,7 +1808,7 @@
         </w:tc>
         <w:tc>
           <w:tcPr>
-            <w:tcW w:w="2340" w:type="dxa"/>
+            <w:tcW w:w="1980" w:type="dxa"/>
             <w:shd w:val="clear" w:color="auto" w:fill="EDEDED" w:themeFill="accent3" w:themeFillTint="33"/>
             <w:vAlign w:val="center"/>
           </w:tcPr>
@@ -2140,11 +1816,14 @@
             <w:pPr>
               <w:pStyle w:val="Bang"/>
             </w:pPr>
+            <w:r>
+              <w:t>002</w:t>
+            </w:r>
           </w:p>
         </w:tc>
         <w:tc>
           <w:tcPr>
-            <w:tcW w:w="2790" w:type="dxa"/>
+            <w:tcW w:w="2250" w:type="dxa"/>
             <w:shd w:val="clear" w:color="auto" w:fill="EDEDED" w:themeFill="accent3" w:themeFillTint="33"/>
             <w:vAlign w:val="center"/>
           </w:tcPr>
@@ -2177,7 +1856,7 @@
         </w:tc>
         <w:tc>
           <w:tcPr>
-            <w:tcW w:w="3012" w:type="dxa"/>
+            <w:tcW w:w="3912" w:type="dxa"/>
             <w:shd w:val="clear" w:color="auto" w:fill="EDEDED" w:themeFill="accent3" w:themeFillTint="33"/>
             <w:vAlign w:val="center"/>
           </w:tcPr>
@@ -2192,13 +1871,7 @@
               <w:rPr>
                 <w:lang w:val="vi-VN"/>
               </w:rPr>
-              <w:t xml:space="preserve">Xem thông tin </w:t>
-            </w:r>
-            <w:r>
-              <w:rPr>
-                <w:lang w:val="vi-VN"/>
-              </w:rPr>
-              <w:t>khách hàng</w:t>
+              <w:t>Lưu trữ dữ liệu khi không kết nối wifi</w:t>
             </w:r>
           </w:p>
         </w:tc>
@@ -2221,6 +1894,69 @@
                 <w:rFonts w:ascii="Times New Roman" w:hAnsi="Times New Roman" w:cs="Times New Roman"/>
                 <w:sz w:val="24"/>
                 <w:szCs w:val="24"/>
+                <w:lang w:val="vi-VN"/>
+              </w:rPr>
+            </w:pPr>
+            <w:r>
+              <w:rPr>
+                <w:rFonts w:ascii="Times New Roman" w:hAnsi="Times New Roman" w:cs="Times New Roman"/>
+                <w:sz w:val="24"/>
+                <w:szCs w:val="24"/>
+              </w:rPr>
+              <w:t>Mục</w:t>
+            </w:r>
+            <w:r>
+              <w:rPr>
+                <w:rFonts w:ascii="Times New Roman" w:hAnsi="Times New Roman" w:cs="Times New Roman"/>
+                <w:sz w:val="24"/>
+                <w:szCs w:val="24"/>
+                <w:lang w:val="vi-VN"/>
+              </w:rPr>
+              <w:t xml:space="preserve"> đích</w:t>
+            </w:r>
+          </w:p>
+        </w:tc>
+        <w:tc>
+          <w:tcPr>
+            <w:tcW w:w="8142" w:type="dxa"/>
+            <w:gridSpan w:val="3"/>
+            <w:vAlign w:val="center"/>
+          </w:tcPr>
+          <w:p>
+            <w:pPr>
+              <w:pStyle w:val="Bang"/>
+              <w:rPr>
+                <w:lang w:val="vi-VN"/>
+              </w:rPr>
+            </w:pPr>
+            <w:r>
+              <w:rPr>
+                <w:lang w:val="vi-VN"/>
+              </w:rPr>
+              <w:t>Lưu trữ dữ liệu khi không kết nối wifi</w:t>
+            </w:r>
+          </w:p>
+        </w:tc>
+      </w:tr>
+      <w:tr>
+        <w:trPr>
+          <w:jc w:val="center"/>
+        </w:trPr>
+        <w:tc>
+          <w:tcPr>
+            <w:tcW w:w="2155" w:type="dxa"/>
+            <w:shd w:val="clear" w:color="auto" w:fill="EDEDED" w:themeFill="accent3" w:themeFillTint="33"/>
+            <w:vAlign w:val="center"/>
+          </w:tcPr>
+          <w:p>
+            <w:pPr>
+              <w:pStyle w:val="TableCaption"/>
+              <w:jc w:val="center"/>
+              <w:rPr>
+                <w:rFonts w:ascii="Times New Roman" w:hAnsi="Times New Roman" w:cs="Times New Roman"/>
+                <w:sz w:val="24"/>
+                <w:szCs w:val="24"/>
+                <w:lang w:val="vi-VN"/>
               </w:rPr>
             </w:pPr>
             <w:r>
@@ -2244,7 +1980,13 @@
               <w:pStyle w:val="Bang"/>
             </w:pPr>
             <w:r>
-              <w:t>Quản trị viên</w:t>
+              <w:t>Máy</w:t>
+            </w:r>
+            <w:r>
+              <w:rPr>
+                <w:lang w:val="vi-VN"/>
+              </w:rPr>
+              <w:t xml:space="preserve"> quét vân tay</w:t>
             </w:r>
           </w:p>
         </w:tc>
@@ -2291,7 +2033,13 @@
               <w:pStyle w:val="Bang"/>
             </w:pPr>
             <w:r>
-              <w:t>Quản trị viên đã truy cập trang quản lí</w:t>
+              <w:t>Máy</w:t>
+            </w:r>
+            <w:r>
+              <w:rPr>
+                <w:lang w:val="vi-VN"/>
+              </w:rPr>
+              <w:t xml:space="preserve"> quét vân tay đã được khơi động và sẵn sàng hoạt động</w:t>
             </w:r>
           </w:p>
         </w:tc>
@@ -2348,7 +2096,28 @@
               <w:pStyle w:val="Bang"/>
             </w:pPr>
             <w:r>
-              <w:t>Không</w:t>
+              <w:rPr>
+                <w:lang w:val="vi-VN"/>
+              </w:rPr>
+              <w:t xml:space="preserve">Ghi dữ liệu </w:t>
+            </w:r>
+            <w:r>
+              <w:rPr>
+                <w:lang w:val="vi-VN"/>
+              </w:rPr>
+              <w:t>vào file excel</w:t>
+            </w:r>
+            <w:r>
+              <w:rPr>
+                <w:lang w:val="vi-VN"/>
+              </w:rPr>
+              <w:t xml:space="preserve"> thành công</w:t>
+            </w:r>
+            <w:r>
+              <w:rPr>
+                <w:lang w:val="vi-VN"/>
+              </w:rPr>
+              <w:t xml:space="preserve"> khi không có wifi</w:t>
             </w:r>
           </w:p>
         </w:tc>
@@ -2507,13 +2276,10 @@
                     </w:rPr>
                   </w:pPr>
                   <w:r>
-                    <w:t>Quản</w:t>
-                  </w:r>
-                  <w:r>
-                    <w:rPr>
-                      <w:lang w:val="vi-VN"/>
-                    </w:rPr>
-                    <w:t xml:space="preserve"> trị viên</w:t>
+                    <w:rPr>
+                      <w:lang w:val="vi-VN"/>
+                    </w:rPr>
+                    <w:t>Nhân viên</w:t>
                   </w:r>
                 </w:p>
               </w:tc>
@@ -2530,13 +2296,10 @@
                     </w:rPr>
                   </w:pPr>
                   <w:r>
-                    <w:t>Chọn</w:t>
-                  </w:r>
-                  <w:r>
-                    <w:rPr>
-                      <w:lang w:val="vi-VN"/>
-                    </w:rPr>
-                    <w:t xml:space="preserve"> chức năng tìm kiếm khách hàng</w:t>
+                    <w:rPr>
+                      <w:lang w:val="vi-VN"/>
+                    </w:rPr>
+                    <w:t>Nhân viên đến máy quét vân tay</w:t>
                   </w:r>
                 </w:p>
               </w:tc>
@@ -2572,13 +2335,10 @@
                     </w:rPr>
                   </w:pPr>
                   <w:r>
-                    <w:t>Hệ</w:t>
-                  </w:r>
-                  <w:r>
-                    <w:rPr>
-                      <w:lang w:val="vi-VN"/>
-                    </w:rPr>
-                    <w:t xml:space="preserve"> thống</w:t>
+                    <w:rPr>
+                      <w:lang w:val="vi-VN"/>
+                    </w:rPr>
+                    <w:t>Nhân viên</w:t>
                   </w:r>
                 </w:p>
               </w:tc>
@@ -2595,28 +2355,10 @@
                     </w:rPr>
                   </w:pPr>
                   <w:r>
-                    <w:t>H</w:t>
-                  </w:r>
-                  <w:r>
-                    <w:t>iển thị</w:t>
-                  </w:r>
-                  <w:r>
-                    <w:rPr>
-                      <w:lang w:val="vi-VN"/>
-                    </w:rPr>
-                    <w:t xml:space="preserve"> danh sách </w:t>
-                  </w:r>
-                  <w:r>
-                    <w:t>khách hàng</w:t>
-                  </w:r>
-                  <w:r>
-                    <w:rPr>
-                      <w:lang w:val="vi-VN"/>
-                    </w:rPr>
-                    <w:t xml:space="preserve"> và giao diện tìm kiếm </w:t>
-                  </w:r>
-                  <w:r>
-                    <w:t>khách hàng</w:t>
+                    <w:rPr>
+                      <w:lang w:val="vi-VN"/>
+                    </w:rPr>
+                    <w:t>Cấu hình vân tay cũng như họ tên và mã nhân viên trên máy</w:t>
                   </w:r>
                 </w:p>
               </w:tc>
@@ -2652,13 +2394,10 @@
                     </w:rPr>
                   </w:pPr>
                   <w:r>
-                    <w:t>Quản</w:t>
-                  </w:r>
-                  <w:r>
-                    <w:rPr>
-                      <w:lang w:val="vi-VN"/>
-                    </w:rPr>
-                    <w:t xml:space="preserve"> trị viên</w:t>
+                    <w:rPr>
+                      <w:lang w:val="vi-VN"/>
+                    </w:rPr>
+                    <w:t>Máy quét vân tay</w:t>
                   </w:r>
                 </w:p>
               </w:tc>
@@ -2675,10 +2414,10 @@
                     </w:rPr>
                   </w:pPr>
                   <w:r>
-                    <w:t>C</w:t>
-                  </w:r>
-                  <w:r>
-                    <w:t>họn khách hàng cần xem thông tin</w:t>
+                    <w:rPr>
+                      <w:lang w:val="vi-VN"/>
+                    </w:rPr>
+                    <w:t>Thu thập thông tin của nhân viên</w:t>
                   </w:r>
                 </w:p>
               </w:tc>
@@ -2717,7 +2456,7 @@
                     <w:rPr>
                       <w:lang w:val="vi-VN"/>
                     </w:rPr>
-                    <w:t>Hệ thống</w:t>
+                    <w:t>Máy quét vân tay</w:t>
                   </w:r>
                 </w:p>
               </w:tc>
@@ -2734,10 +2473,140 @@
                     </w:rPr>
                   </w:pPr>
                   <w:r>
-                    <w:t>H</w:t>
-                  </w:r>
-                  <w:r>
-                    <w:t>iển thị thông tin khách hàng</w:t>
+                    <w:rPr>
+                      <w:lang w:val="vi-VN"/>
+                    </w:rPr>
+                    <w:t>Ghi dữ liệu vào bộ nhớ tạm thời</w:t>
+                  </w:r>
+                </w:p>
+              </w:tc>
+            </w:tr>
+            <w:tr>
+              <w:trPr>
+                <w:trHeight w:val="710"/>
+              </w:trPr>
+              <w:tc>
+                <w:tcPr>
+                  <w:tcW w:w="786" w:type="dxa"/>
+                  <w:vAlign w:val="center"/>
+                </w:tcPr>
+                <w:p>
+                  <w:pPr>
+                    <w:pStyle w:val="Bang"/>
+                  </w:pPr>
+                  <w:r>
+                    <w:t>5</w:t>
+                  </w:r>
+                </w:p>
+              </w:tc>
+              <w:tc>
+                <w:tcPr>
+                  <w:tcW w:w="2070" w:type="dxa"/>
+                  <w:vAlign w:val="center"/>
+                </w:tcPr>
+                <w:p>
+                  <w:pPr>
+                    <w:pStyle w:val="Bang"/>
+                    <w:rPr>
+                      <w:lang w:val="vi-VN"/>
+                    </w:rPr>
+                  </w:pPr>
+                  <w:r>
+                    <w:rPr>
+                      <w:lang w:val="vi-VN"/>
+                    </w:rPr>
+                    <w:t>Máy quét vân tay</w:t>
+                  </w:r>
+                </w:p>
+              </w:tc>
+              <w:tc>
+                <w:tcPr>
+                  <w:tcW w:w="5060" w:type="dxa"/>
+                  <w:vAlign w:val="center"/>
+                </w:tcPr>
+                <w:p>
+                  <w:pPr>
+                    <w:pStyle w:val="Bang"/>
+                    <w:rPr>
+                      <w:lang w:val="vi-VN"/>
+                    </w:rPr>
+                  </w:pPr>
+                  <w:r>
+                    <w:rPr>
+                      <w:lang w:val="vi-VN"/>
+                    </w:rPr>
+                    <w:t>Kiểm tra có kết nối wifi hay không</w:t>
+                  </w:r>
+                </w:p>
+              </w:tc>
+            </w:tr>
+            <w:tr>
+              <w:trPr>
+                <w:trHeight w:val="710"/>
+              </w:trPr>
+              <w:tc>
+                <w:tcPr>
+                  <w:tcW w:w="786" w:type="dxa"/>
+                  <w:vAlign w:val="center"/>
+                </w:tcPr>
+                <w:p>
+                  <w:pPr>
+                    <w:pStyle w:val="Bang"/>
+                  </w:pPr>
+                  <w:r>
+                    <w:t>6</w:t>
+                  </w:r>
+                </w:p>
+              </w:tc>
+              <w:tc>
+                <w:tcPr>
+                  <w:tcW w:w="2070" w:type="dxa"/>
+                  <w:vAlign w:val="center"/>
+                </w:tcPr>
+                <w:p>
+                  <w:pPr>
+                    <w:pStyle w:val="Bang"/>
+                    <w:rPr>
+                      <w:lang w:val="vi-VN"/>
+                    </w:rPr>
+                  </w:pPr>
+                  <w:r>
+                    <w:rPr>
+                      <w:lang w:val="vi-VN"/>
+                    </w:rPr>
+                    <w:t>Máy quét vân tay</w:t>
+                  </w:r>
+                </w:p>
+              </w:tc>
+              <w:tc>
+                <w:tcPr>
+                  <w:tcW w:w="5060" w:type="dxa"/>
+                  <w:vAlign w:val="center"/>
+                </w:tcPr>
+                <w:p>
+                  <w:pPr>
+                    <w:pStyle w:val="Bang"/>
+                    <w:rPr>
+                      <w:lang w:val="vi-VN"/>
+                    </w:rPr>
+                  </w:pPr>
+                  <w:r>
+                    <w:rPr>
+                      <w:lang w:val="vi-VN"/>
+                    </w:rPr>
+                    <w:t xml:space="preserve">Ghi dữ liệu vào </w:t>
+                  </w:r>
+                  <w:r>
+                    <w:rPr>
+                      <w:lang w:val="vi-VN"/>
+                    </w:rPr>
+                    <w:t>file excel</w:t>
+                  </w:r>
+                  <w:r>
+                    <w:rPr>
+                      <w:lang w:val="vi-VN"/>
+                    </w:rPr>
+                    <w:t xml:space="preserve"> và nhận phản hồi từ hệ thống</w:t>
                   </w:r>
                 </w:p>
               </w:tc>
@@ -2885,7 +2754,7 @@
                     <w:pStyle w:val="Bang"/>
                   </w:pPr>
                   <w:r>
-                    <w:t>1a</w:t>
+                    <w:t>5a</w:t>
                   </w:r>
                 </w:p>
               </w:tc>
@@ -2905,7 +2774,7 @@
                     <w:rPr>
                       <w:lang w:val="vi-VN"/>
                     </w:rPr>
-                    <w:t>Quản trị viên</w:t>
+                    <w:t>Máy quét vân tay</w:t>
                   </w:r>
                 </w:p>
               </w:tc>
@@ -2922,7 +2791,10 @@
                     </w:rPr>
                   </w:pPr>
                   <w:r>
-                    <w:t>Thực hiện use case tìm kiếm khách hàng</w:t>
+                    <w:rPr>
+                      <w:lang w:val="vi-VN"/>
+                    </w:rPr>
+                    <w:t>Thông báo: không, sau đó, máy sẽ tạo một file excel để ghi dữ liệu vào</w:t>
                   </w:r>
                 </w:p>
               </w:tc>
@@ -2938,1120 +2810,6 @@
     </w:tbl>
     <w:p>
       <w:pPr>
-        <w:pStyle w:val="ListParagraph"/>
-        <w:ind w:left="1080"/>
-        <w:rPr>
-          <w:rFonts w:ascii="Times New Roman" w:hAnsi="Times New Roman" w:cs="Times New Roman"/>
-          <w:b/>
-          <w:bCs/>
-          <w:sz w:val="36"/>
-          <w:szCs w:val="52"/>
-          <w:lang w:val="vi-VN"/>
-        </w:rPr>
-      </w:pPr>
-    </w:p>
-    <w:p>
-      <w:pPr>
-        <w:rPr>
-          <w:rFonts w:ascii="Times New Roman" w:hAnsi="Times New Roman" w:cs="Times New Roman"/>
-          <w:b/>
-          <w:bCs/>
-          <w:sz w:val="36"/>
-          <w:szCs w:val="52"/>
-          <w:lang w:val="vi-VN"/>
-        </w:rPr>
-      </w:pPr>
-    </w:p>
-    <w:p>
-      <w:pPr>
-        <w:pStyle w:val="ListParagraph"/>
-        <w:numPr>
-          <w:ilvl w:val="0"/>
-          <w:numId w:val="4"/>
-        </w:numPr>
-        <w:rPr>
-          <w:rFonts w:ascii="Times New Roman" w:hAnsi="Times New Roman" w:cs="Times New Roman"/>
-          <w:b/>
-          <w:bCs/>
-          <w:sz w:val="36"/>
-          <w:szCs w:val="52"/>
-          <w:lang w:val="vi-VN"/>
-        </w:rPr>
-      </w:pPr>
-      <w:r>
-        <w:rPr>
-          <w:rFonts w:ascii="Times New Roman" w:hAnsi="Times New Roman" w:cs="Times New Roman"/>
-          <w:b/>
-          <w:bCs/>
-          <w:sz w:val="36"/>
-          <w:szCs w:val="52"/>
-          <w:lang w:val="vi-VN"/>
-        </w:rPr>
-        <w:lastRenderedPageBreak/>
-        <w:t>Tạo tài khoản khách hàng offline</w:t>
-      </w:r>
-    </w:p>
-    <w:p>
-      <w:pPr>
-        <w:pStyle w:val="ListParagraph"/>
-        <w:ind w:left="1080"/>
-        <w:rPr>
-          <w:rFonts w:ascii="Times New Roman" w:hAnsi="Times New Roman" w:cs="Times New Roman"/>
-          <w:b/>
-          <w:bCs/>
-          <w:sz w:val="36"/>
-          <w:szCs w:val="52"/>
-          <w:lang w:val="vi-VN"/>
-        </w:rPr>
-      </w:pPr>
-    </w:p>
-    <w:tbl>
-      <w:tblPr>
-        <w:tblW w:w="10297" w:type="dxa"/>
-        <w:jc w:val="center"/>
-        <w:tblBorders>
-          <w:top w:val="single" w:sz="4" w:space="0" w:color="auto"/>
-          <w:left w:val="single" w:sz="4" w:space="0" w:color="auto"/>
-          <w:bottom w:val="single" w:sz="4" w:space="0" w:color="auto"/>
-          <w:right w:val="single" w:sz="4" w:space="0" w:color="auto"/>
-          <w:insideH w:val="single" w:sz="4" w:space="0" w:color="auto"/>
-          <w:insideV w:val="single" w:sz="4" w:space="0" w:color="auto"/>
-        </w:tblBorders>
-        <w:tblLook w:val="01E0" w:firstRow="1" w:lastRow="1" w:firstColumn="1" w:lastColumn="1" w:noHBand="0" w:noVBand="0"/>
-      </w:tblPr>
-      <w:tblGrid>
-        <w:gridCol w:w="2155"/>
-        <w:gridCol w:w="2160"/>
-        <w:gridCol w:w="2430"/>
-        <w:gridCol w:w="3552"/>
-      </w:tblGrid>
-      <w:tr>
-        <w:trPr>
-          <w:jc w:val="center"/>
-        </w:trPr>
-        <w:tc>
-          <w:tcPr>
-            <w:tcW w:w="2155" w:type="dxa"/>
-            <w:shd w:val="clear" w:color="auto" w:fill="EDEDED" w:themeFill="accent3" w:themeFillTint="33"/>
-            <w:vAlign w:val="center"/>
-          </w:tcPr>
-          <w:p>
-            <w:pPr>
-              <w:pStyle w:val="TableCaption"/>
-              <w:jc w:val="center"/>
-              <w:rPr>
-                <w:rFonts w:ascii="Times New Roman" w:hAnsi="Times New Roman" w:cs="Times New Roman"/>
-                <w:sz w:val="24"/>
-                <w:szCs w:val="24"/>
-              </w:rPr>
-            </w:pPr>
-            <w:r>
-              <w:rPr>
-                <w:rFonts w:ascii="Times New Roman" w:hAnsi="Times New Roman" w:cs="Times New Roman"/>
-                <w:sz w:val="24"/>
-                <w:szCs w:val="24"/>
-              </w:rPr>
-              <w:t>Mã Use case</w:t>
-            </w:r>
-          </w:p>
-        </w:tc>
-        <w:tc>
-          <w:tcPr>
-            <w:tcW w:w="2160" w:type="dxa"/>
-            <w:shd w:val="clear" w:color="auto" w:fill="EDEDED" w:themeFill="accent3" w:themeFillTint="33"/>
-          </w:tcPr>
-          <w:p>
-            <w:pPr>
-              <w:pStyle w:val="Bang"/>
-            </w:pPr>
-          </w:p>
-        </w:tc>
-        <w:tc>
-          <w:tcPr>
-            <w:tcW w:w="2430" w:type="dxa"/>
-            <w:shd w:val="clear" w:color="auto" w:fill="EDEDED" w:themeFill="accent3" w:themeFillTint="33"/>
-            <w:vAlign w:val="center"/>
-          </w:tcPr>
-          <w:p>
-            <w:pPr>
-              <w:pStyle w:val="TableCaption"/>
-              <w:jc w:val="center"/>
-              <w:rPr>
-                <w:rFonts w:ascii="Times New Roman" w:hAnsi="Times New Roman" w:cs="Times New Roman"/>
-                <w:sz w:val="19"/>
-              </w:rPr>
-            </w:pPr>
-            <w:r>
-              <w:rPr>
-                <w:rFonts w:ascii="Times New Roman" w:hAnsi="Times New Roman" w:cs="Times New Roman"/>
-                <w:sz w:val="24"/>
-                <w:szCs w:val="28"/>
-              </w:rPr>
-              <w:t xml:space="preserve">Tên </w:t>
-            </w:r>
-            <w:r>
-              <w:rPr>
-                <w:rFonts w:ascii="Times New Roman" w:hAnsi="Times New Roman" w:cs="Times New Roman"/>
-                <w:sz w:val="24"/>
-                <w:szCs w:val="28"/>
-              </w:rPr>
-              <w:t>usecase</w:t>
-            </w:r>
-          </w:p>
-        </w:tc>
-        <w:tc>
-          <w:tcPr>
-            <w:tcW w:w="3552" w:type="dxa"/>
-            <w:shd w:val="clear" w:color="auto" w:fill="EDEDED" w:themeFill="accent3" w:themeFillTint="33"/>
-            <w:vAlign w:val="center"/>
-          </w:tcPr>
-          <w:p>
-            <w:pPr>
-              <w:pStyle w:val="Bang"/>
-              <w:rPr>
-                <w:lang w:val="vi-VN"/>
-              </w:rPr>
-            </w:pPr>
-            <w:r>
-              <w:t>Tạo</w:t>
-            </w:r>
-            <w:r>
-              <w:rPr>
-                <w:lang w:val="vi-VN"/>
-              </w:rPr>
-              <w:t xml:space="preserve"> tài khoản khách hàng offline</w:t>
-            </w:r>
-          </w:p>
-        </w:tc>
-      </w:tr>
-      <w:tr>
-        <w:trPr>
-          <w:jc w:val="center"/>
-        </w:trPr>
-        <w:tc>
-          <w:tcPr>
-            <w:tcW w:w="2155" w:type="dxa"/>
-            <w:shd w:val="clear" w:color="auto" w:fill="EDEDED" w:themeFill="accent3" w:themeFillTint="33"/>
-            <w:vAlign w:val="center"/>
-          </w:tcPr>
-          <w:p>
-            <w:pPr>
-              <w:pStyle w:val="TableCaption"/>
-              <w:jc w:val="center"/>
-              <w:rPr>
-                <w:rFonts w:ascii="Times New Roman" w:hAnsi="Times New Roman" w:cs="Times New Roman"/>
-                <w:sz w:val="24"/>
-                <w:szCs w:val="24"/>
-              </w:rPr>
-            </w:pPr>
-            <w:r>
-              <w:rPr>
-                <w:rFonts w:ascii="Times New Roman" w:hAnsi="Times New Roman" w:cs="Times New Roman"/>
-                <w:sz w:val="24"/>
-                <w:szCs w:val="24"/>
-              </w:rPr>
-              <w:t>Tác nhân</w:t>
-            </w:r>
-          </w:p>
-        </w:tc>
-        <w:tc>
-          <w:tcPr>
-            <w:tcW w:w="8142" w:type="dxa"/>
-            <w:gridSpan w:val="3"/>
-          </w:tcPr>
-          <w:p>
-            <w:pPr>
-              <w:pStyle w:val="Bang"/>
-            </w:pPr>
-            <w:r>
-              <w:t>Quản trị viên</w:t>
-            </w:r>
-          </w:p>
-        </w:tc>
-      </w:tr>
-      <w:tr>
-        <w:trPr>
-          <w:trHeight w:val="308"/>
-          <w:jc w:val="center"/>
-        </w:trPr>
-        <w:tc>
-          <w:tcPr>
-            <w:tcW w:w="2155" w:type="dxa"/>
-            <w:shd w:val="clear" w:color="auto" w:fill="EDEDED" w:themeFill="accent3" w:themeFillTint="33"/>
-            <w:vAlign w:val="center"/>
-          </w:tcPr>
-          <w:p>
-            <w:pPr>
-              <w:pStyle w:val="TableCaption"/>
-              <w:jc w:val="center"/>
-              <w:rPr>
-                <w:rFonts w:ascii="Times New Roman" w:hAnsi="Times New Roman" w:cs="Times New Roman"/>
-                <w:sz w:val="24"/>
-                <w:szCs w:val="24"/>
-              </w:rPr>
-            </w:pPr>
-            <w:r>
-              <w:rPr>
-                <w:rFonts w:ascii="Times New Roman" w:hAnsi="Times New Roman" w:cs="Times New Roman"/>
-                <w:sz w:val="24"/>
-                <w:szCs w:val="24"/>
-              </w:rPr>
-              <w:t>Tiền điều kiện</w:t>
-            </w:r>
-          </w:p>
-        </w:tc>
-        <w:tc>
-          <w:tcPr>
-            <w:tcW w:w="8142" w:type="dxa"/>
-            <w:gridSpan w:val="3"/>
-          </w:tcPr>
-          <w:p>
-            <w:pPr>
-              <w:pStyle w:val="Bang"/>
-            </w:pPr>
-            <w:r>
-              <w:t>Quản trị viên đã truy cập trang quản lí</w:t>
-            </w:r>
-          </w:p>
-        </w:tc>
-      </w:tr>
-      <w:tr>
-        <w:trPr>
-          <w:trHeight w:val="308"/>
-          <w:jc w:val="center"/>
-        </w:trPr>
-        <w:tc>
-          <w:tcPr>
-            <w:tcW w:w="2155" w:type="dxa"/>
-            <w:shd w:val="clear" w:color="auto" w:fill="EDEDED" w:themeFill="accent3" w:themeFillTint="33"/>
-            <w:vAlign w:val="center"/>
-          </w:tcPr>
-          <w:p>
-            <w:pPr>
-              <w:pStyle w:val="TableCaption"/>
-              <w:jc w:val="center"/>
-              <w:rPr>
-                <w:rFonts w:ascii="Times New Roman" w:hAnsi="Times New Roman" w:cs="Times New Roman"/>
-                <w:sz w:val="24"/>
-                <w:szCs w:val="24"/>
-                <w:lang w:val="vi-VN"/>
-              </w:rPr>
-            </w:pPr>
-            <w:r>
-              <w:rPr>
-                <w:rFonts w:ascii="Times New Roman" w:hAnsi="Times New Roman" w:cs="Times New Roman"/>
-                <w:sz w:val="24"/>
-                <w:szCs w:val="24"/>
-              </w:rPr>
-              <w:t>Hậu</w:t>
-            </w:r>
-            <w:r>
-              <w:rPr>
-                <w:rFonts w:ascii="Times New Roman" w:hAnsi="Times New Roman" w:cs="Times New Roman"/>
-                <w:sz w:val="24"/>
-                <w:szCs w:val="24"/>
-                <w:lang w:val="vi-VN"/>
-              </w:rPr>
-              <w:t xml:space="preserve"> điều kiện</w:t>
-            </w:r>
-          </w:p>
-        </w:tc>
-        <w:tc>
-          <w:tcPr>
-            <w:tcW w:w="8142" w:type="dxa"/>
-            <w:gridSpan w:val="3"/>
-          </w:tcPr>
-          <w:p>
-            <w:pPr>
-              <w:pStyle w:val="Bang"/>
-            </w:pPr>
-            <w:r>
-              <w:t>Không</w:t>
-            </w:r>
-          </w:p>
-        </w:tc>
-      </w:tr>
-      <w:tr>
-        <w:trPr>
-          <w:trHeight w:val="5525"/>
-          <w:jc w:val="center"/>
-        </w:trPr>
-        <w:tc>
-          <w:tcPr>
-            <w:tcW w:w="2155" w:type="dxa"/>
-            <w:shd w:val="clear" w:color="auto" w:fill="EDEDED" w:themeFill="accent3" w:themeFillTint="33"/>
-            <w:vAlign w:val="center"/>
-          </w:tcPr>
-          <w:p>
-            <w:pPr>
-              <w:pStyle w:val="TableCaption"/>
-              <w:jc w:val="center"/>
-              <w:rPr>
-                <w:rFonts w:ascii="Times New Roman" w:hAnsi="Times New Roman" w:cs="Times New Roman"/>
-                <w:sz w:val="24"/>
-                <w:szCs w:val="24"/>
-              </w:rPr>
-            </w:pPr>
-            <w:r>
-              <w:rPr>
-                <w:rFonts w:ascii="Times New Roman" w:hAnsi="Times New Roman" w:cs="Times New Roman"/>
-                <w:sz w:val="24"/>
-                <w:szCs w:val="24"/>
-              </w:rPr>
-              <w:t>Luồng sự kiện chính</w:t>
-            </w:r>
-          </w:p>
-          <w:p>
-            <w:pPr>
-              <w:pStyle w:val="TableCaption"/>
-              <w:jc w:val="center"/>
-              <w:rPr>
-                <w:rFonts w:ascii="Times New Roman" w:hAnsi="Times New Roman" w:cs="Times New Roman"/>
-                <w:sz w:val="24"/>
-                <w:szCs w:val="24"/>
-              </w:rPr>
-            </w:pPr>
-          </w:p>
-        </w:tc>
-        <w:tc>
-          <w:tcPr>
-            <w:tcW w:w="8142" w:type="dxa"/>
-            <w:gridSpan w:val="3"/>
-          </w:tcPr>
-          <w:tbl>
-            <w:tblPr>
-              <w:tblStyle w:val="TableGrid"/>
-              <w:tblW w:w="0" w:type="auto"/>
-              <w:tblLook w:val="04A0" w:firstRow="1" w:lastRow="0" w:firstColumn="1" w:lastColumn="0" w:noHBand="0" w:noVBand="1"/>
-            </w:tblPr>
-            <w:tblGrid>
-              <w:gridCol w:w="786"/>
-              <w:gridCol w:w="2070"/>
-              <w:gridCol w:w="5060"/>
-            </w:tblGrid>
-            <w:tr>
-              <w:tc>
-                <w:tcPr>
-                  <w:tcW w:w="786" w:type="dxa"/>
-                  <w:shd w:val="clear" w:color="auto" w:fill="BDD6EE" w:themeFill="accent5" w:themeFillTint="66"/>
-                </w:tcPr>
-                <w:p>
-                  <w:pPr>
-                    <w:pStyle w:val="Bang"/>
-                  </w:pPr>
-                  <w:r>
-                    <w:t>STT</w:t>
-                  </w:r>
-                </w:p>
-              </w:tc>
-              <w:tc>
-                <w:tcPr>
-                  <w:tcW w:w="2070" w:type="dxa"/>
-                  <w:shd w:val="clear" w:color="auto" w:fill="BDD6EE" w:themeFill="accent5" w:themeFillTint="66"/>
-                </w:tcPr>
-                <w:p>
-                  <w:pPr>
-                    <w:pStyle w:val="Bang"/>
-                    <w:rPr>
-                      <w:lang w:val="vi-VN"/>
-                    </w:rPr>
-                  </w:pPr>
-                  <w:r>
-                    <w:t>Thực</w:t>
-                  </w:r>
-                  <w:r>
-                    <w:rPr>
-                      <w:lang w:val="vi-VN"/>
-                    </w:rPr>
-                    <w:t xml:space="preserve"> hiện</w:t>
-                  </w:r>
-                </w:p>
-              </w:tc>
-              <w:tc>
-                <w:tcPr>
-                  <w:tcW w:w="5060" w:type="dxa"/>
-                  <w:shd w:val="clear" w:color="auto" w:fill="BDD6EE" w:themeFill="accent5" w:themeFillTint="66"/>
-                </w:tcPr>
-                <w:p>
-                  <w:pPr>
-                    <w:pStyle w:val="Bang"/>
-                    <w:rPr>
-                      <w:lang w:val="vi-VN"/>
-                    </w:rPr>
-                  </w:pPr>
-                  <w:r>
-                    <w:t>Hành</w:t>
-                  </w:r>
-                  <w:r>
-                    <w:rPr>
-                      <w:lang w:val="vi-VN"/>
-                    </w:rPr>
-                    <w:t xml:space="preserve"> động</w:t>
-                  </w:r>
-                </w:p>
-              </w:tc>
-            </w:tr>
-            <w:tr>
-              <w:trPr>
-                <w:trHeight w:val="656"/>
-              </w:trPr>
-              <w:tc>
-                <w:tcPr>
-                  <w:tcW w:w="786" w:type="dxa"/>
-                  <w:vAlign w:val="center"/>
-                </w:tcPr>
-                <w:p>
-                  <w:pPr>
-                    <w:pStyle w:val="Bang"/>
-                  </w:pPr>
-                  <w:r>
-                    <w:t>1</w:t>
-                  </w:r>
-                </w:p>
-              </w:tc>
-              <w:tc>
-                <w:tcPr>
-                  <w:tcW w:w="2070" w:type="dxa"/>
-                  <w:vAlign w:val="center"/>
-                </w:tcPr>
-                <w:p>
-                  <w:pPr>
-                    <w:pStyle w:val="Bang"/>
-                    <w:rPr>
-                      <w:lang w:val="vi-VN"/>
-                    </w:rPr>
-                  </w:pPr>
-                  <w:r>
-                    <w:t>Quản</w:t>
-                  </w:r>
-                  <w:r>
-                    <w:rPr>
-                      <w:lang w:val="vi-VN"/>
-                    </w:rPr>
-                    <w:t xml:space="preserve"> trị viên</w:t>
-                  </w:r>
-                </w:p>
-              </w:tc>
-              <w:tc>
-                <w:tcPr>
-                  <w:tcW w:w="5060" w:type="dxa"/>
-                  <w:vAlign w:val="center"/>
-                </w:tcPr>
-                <w:p>
-                  <w:pPr>
-                    <w:pStyle w:val="Bang"/>
-                    <w:rPr>
-                      <w:lang w:val="vi-VN"/>
-                    </w:rPr>
-                  </w:pPr>
-                  <w:r>
-                    <w:t>Chọn chức năng tạo thông tin khách hàng</w:t>
-                  </w:r>
-                </w:p>
-              </w:tc>
-            </w:tr>
-            <w:tr>
-              <w:trPr>
-                <w:trHeight w:val="620"/>
-              </w:trPr>
-              <w:tc>
-                <w:tcPr>
-                  <w:tcW w:w="786" w:type="dxa"/>
-                  <w:vAlign w:val="center"/>
-                </w:tcPr>
-                <w:p>
-                  <w:pPr>
-                    <w:pStyle w:val="Bang"/>
-                  </w:pPr>
-                  <w:r>
-                    <w:t>2</w:t>
-                  </w:r>
-                </w:p>
-              </w:tc>
-              <w:tc>
-                <w:tcPr>
-                  <w:tcW w:w="2070" w:type="dxa"/>
-                  <w:vAlign w:val="center"/>
-                </w:tcPr>
-                <w:p>
-                  <w:pPr>
-                    <w:pStyle w:val="Bang"/>
-                    <w:rPr>
-                      <w:lang w:val="vi-VN"/>
-                    </w:rPr>
-                  </w:pPr>
-                  <w:r>
-                    <w:t>Hệ</w:t>
-                  </w:r>
-                  <w:r>
-                    <w:rPr>
-                      <w:lang w:val="vi-VN"/>
-                    </w:rPr>
-                    <w:t xml:space="preserve"> thống</w:t>
-                  </w:r>
-                </w:p>
-              </w:tc>
-              <w:tc>
-                <w:tcPr>
-                  <w:tcW w:w="5060" w:type="dxa"/>
-                  <w:vAlign w:val="center"/>
-                </w:tcPr>
-                <w:p>
-                  <w:pPr>
-                    <w:pStyle w:val="Bang"/>
-                    <w:rPr>
-                      <w:lang w:val="vi-VN"/>
-                    </w:rPr>
-                  </w:pPr>
-                  <w:r>
-                    <w:t>Hiển thị giao diện nhập thông tin khách hàng</w:t>
-                  </w:r>
-                </w:p>
-              </w:tc>
-            </w:tr>
-            <w:tr>
-              <w:trPr>
-                <w:trHeight w:val="620"/>
-              </w:trPr>
-              <w:tc>
-                <w:tcPr>
-                  <w:tcW w:w="786" w:type="dxa"/>
-                  <w:vAlign w:val="center"/>
-                </w:tcPr>
-                <w:p>
-                  <w:pPr>
-                    <w:pStyle w:val="Bang"/>
-                  </w:pPr>
-                  <w:r>
-                    <w:t>3</w:t>
-                  </w:r>
-                </w:p>
-              </w:tc>
-              <w:tc>
-                <w:tcPr>
-                  <w:tcW w:w="2070" w:type="dxa"/>
-                  <w:vAlign w:val="center"/>
-                </w:tcPr>
-                <w:p>
-                  <w:pPr>
-                    <w:pStyle w:val="Bang"/>
-                    <w:rPr>
-                      <w:lang w:val="vi-VN"/>
-                    </w:rPr>
-                  </w:pPr>
-                  <w:r>
-                    <w:t>Quản</w:t>
-                  </w:r>
-                  <w:r>
-                    <w:rPr>
-                      <w:lang w:val="vi-VN"/>
-                    </w:rPr>
-                    <w:t xml:space="preserve"> trị viên</w:t>
-                  </w:r>
-                </w:p>
-              </w:tc>
-              <w:tc>
-                <w:tcPr>
-                  <w:tcW w:w="5060" w:type="dxa"/>
-                  <w:vAlign w:val="center"/>
-                </w:tcPr>
-                <w:p>
-                  <w:pPr>
-                    <w:pStyle w:val="Bang"/>
-                    <w:rPr>
-                      <w:lang w:val="vi-VN"/>
-                    </w:rPr>
-                  </w:pPr>
-                  <w:r>
-                    <w:t>Nhập các thông tin cá nhân của khách hàng</w:t>
-                  </w:r>
-                </w:p>
-              </w:tc>
-            </w:tr>
-            <w:tr>
-              <w:trPr>
-                <w:trHeight w:val="629"/>
-              </w:trPr>
-              <w:tc>
-                <w:tcPr>
-                  <w:tcW w:w="786" w:type="dxa"/>
-                  <w:vAlign w:val="center"/>
-                </w:tcPr>
-                <w:p>
-                  <w:pPr>
-                    <w:pStyle w:val="Bang"/>
-                  </w:pPr>
-                  <w:r>
-                    <w:t>4</w:t>
-                  </w:r>
-                </w:p>
-              </w:tc>
-              <w:tc>
-                <w:tcPr>
-                  <w:tcW w:w="2070" w:type="dxa"/>
-                  <w:vAlign w:val="center"/>
-                </w:tcPr>
-                <w:p>
-                  <w:pPr>
-                    <w:pStyle w:val="Bang"/>
-                    <w:rPr>
-                      <w:lang w:val="vi-VN"/>
-                    </w:rPr>
-                  </w:pPr>
-                  <w:r>
-                    <w:t>Quản</w:t>
-                  </w:r>
-                  <w:r>
-                    <w:rPr>
-                      <w:lang w:val="vi-VN"/>
-                    </w:rPr>
-                    <w:t xml:space="preserve"> trị viên</w:t>
-                  </w:r>
-                </w:p>
-              </w:tc>
-              <w:tc>
-                <w:tcPr>
-                  <w:tcW w:w="5060" w:type="dxa"/>
-                  <w:vAlign w:val="center"/>
-                </w:tcPr>
-                <w:p>
-                  <w:pPr>
-                    <w:pStyle w:val="Bang"/>
-                    <w:rPr>
-                      <w:lang w:val="vi-VN"/>
-                    </w:rPr>
-                  </w:pPr>
-                  <w:r>
-                    <w:t>Yêu cầu tạo thông tin khách hàng</w:t>
-                  </w:r>
-                </w:p>
-              </w:tc>
-            </w:tr>
-            <w:tr>
-              <w:tc>
-                <w:tcPr>
-                  <w:tcW w:w="786" w:type="dxa"/>
-                  <w:vAlign w:val="center"/>
-                </w:tcPr>
-                <w:p>
-                  <w:pPr>
-                    <w:pStyle w:val="Bang"/>
-                  </w:pPr>
-                  <w:r>
-                    <w:t>5</w:t>
-                  </w:r>
-                </w:p>
-              </w:tc>
-              <w:tc>
-                <w:tcPr>
-                  <w:tcW w:w="2070" w:type="dxa"/>
-                  <w:vAlign w:val="center"/>
-                </w:tcPr>
-                <w:p>
-                  <w:pPr>
-                    <w:pStyle w:val="Bang"/>
-                    <w:rPr>
-                      <w:lang w:val="vi-VN"/>
-                    </w:rPr>
-                  </w:pPr>
-                  <w:r>
-                    <w:t>Hệ</w:t>
-                  </w:r>
-                  <w:r>
-                    <w:rPr>
-                      <w:lang w:val="vi-VN"/>
-                    </w:rPr>
-                    <w:t xml:space="preserve"> thống</w:t>
-                  </w:r>
-                </w:p>
-              </w:tc>
-              <w:tc>
-                <w:tcPr>
-                  <w:tcW w:w="5060" w:type="dxa"/>
-                  <w:vAlign w:val="center"/>
-                </w:tcPr>
-                <w:p>
-                  <w:pPr>
-                    <w:pStyle w:val="Bang"/>
-                    <w:rPr>
-                      <w:lang w:val="vi-VN"/>
-                    </w:rPr>
-                  </w:pPr>
-                  <w:r>
-                    <w:t>Kiểm tra xem quản trị viên đã nhập các trường bắt buộc nhập hay chưa</w:t>
-                  </w:r>
-                </w:p>
-              </w:tc>
-            </w:tr>
-            <w:tr>
-              <w:tc>
-                <w:tcPr>
-                  <w:tcW w:w="786" w:type="dxa"/>
-                  <w:vAlign w:val="center"/>
-                </w:tcPr>
-                <w:p>
-                  <w:pPr>
-                    <w:pStyle w:val="Bang"/>
-                  </w:pPr>
-                  <w:r>
-                    <w:t>6</w:t>
-                  </w:r>
-                </w:p>
-              </w:tc>
-              <w:tc>
-                <w:tcPr>
-                  <w:tcW w:w="2070" w:type="dxa"/>
-                  <w:vAlign w:val="center"/>
-                </w:tcPr>
-                <w:p>
-                  <w:pPr>
-                    <w:pStyle w:val="Bang"/>
-                    <w:rPr>
-                      <w:lang w:val="vi-VN"/>
-                    </w:rPr>
-                  </w:pPr>
-                  <w:r>
-                    <w:t>Hệ</w:t>
-                  </w:r>
-                  <w:r>
-                    <w:rPr>
-                      <w:lang w:val="vi-VN"/>
-                    </w:rPr>
-                    <w:t xml:space="preserve"> thống</w:t>
-                  </w:r>
-                </w:p>
-              </w:tc>
-              <w:tc>
-                <w:tcPr>
-                  <w:tcW w:w="5060" w:type="dxa"/>
-                  <w:vAlign w:val="center"/>
-                </w:tcPr>
-                <w:p>
-                  <w:pPr>
-                    <w:pStyle w:val="Bang"/>
-                    <w:rPr>
-                      <w:lang w:val="vi-VN"/>
-                    </w:rPr>
-                  </w:pPr>
-                  <w:r>
-                    <w:t>Kiểm tra xem quản trị viên có nhập đúng các trường hay không</w:t>
-                  </w:r>
-                </w:p>
-              </w:tc>
-            </w:tr>
-            <w:tr>
-              <w:tc>
-                <w:tcPr>
-                  <w:tcW w:w="786" w:type="dxa"/>
-                  <w:vAlign w:val="center"/>
-                </w:tcPr>
-                <w:p>
-                  <w:pPr>
-                    <w:pStyle w:val="Bang"/>
-                  </w:pPr>
-                  <w:r>
-                    <w:t>7</w:t>
-                  </w:r>
-                </w:p>
-              </w:tc>
-              <w:tc>
-                <w:tcPr>
-                  <w:tcW w:w="2070" w:type="dxa"/>
-                  <w:vAlign w:val="center"/>
-                </w:tcPr>
-                <w:p>
-                  <w:pPr>
-                    <w:pStyle w:val="Bang"/>
-                    <w:rPr>
-                      <w:lang w:val="vi-VN"/>
-                    </w:rPr>
-                  </w:pPr>
-                  <w:r>
-                    <w:t>Hệ</w:t>
-                  </w:r>
-                  <w:r>
-                    <w:rPr>
-                      <w:lang w:val="vi-VN"/>
-                    </w:rPr>
-                    <w:t xml:space="preserve"> thống</w:t>
-                  </w:r>
-                </w:p>
-              </w:tc>
-              <w:tc>
-                <w:tcPr>
-                  <w:tcW w:w="5060" w:type="dxa"/>
-                  <w:vAlign w:val="center"/>
-                </w:tcPr>
-                <w:p>
-                  <w:pPr>
-                    <w:pStyle w:val="Bang"/>
-                    <w:rPr>
-                      <w:lang w:val="vi-VN"/>
-                    </w:rPr>
-                  </w:pPr>
-                  <w:r>
-                    <w:t>Thông báo tạo thông tin khách hàng thành công và lưu thông tin khách hàng vào hệ thống</w:t>
-                  </w:r>
-                </w:p>
-              </w:tc>
-            </w:tr>
-          </w:tbl>
-          <w:p>
-            <w:pPr>
-              <w:pStyle w:val="Bang"/>
-            </w:pPr>
-          </w:p>
-        </w:tc>
-      </w:tr>
-      <w:tr>
-        <w:trPr>
-          <w:trHeight w:val="3050"/>
-          <w:jc w:val="center"/>
-        </w:trPr>
-        <w:tc>
-          <w:tcPr>
-            <w:tcW w:w="2155" w:type="dxa"/>
-            <w:shd w:val="clear" w:color="auto" w:fill="EDEDED" w:themeFill="accent3" w:themeFillTint="33"/>
-            <w:vAlign w:val="center"/>
-          </w:tcPr>
-          <w:p>
-            <w:pPr>
-              <w:pStyle w:val="TableCaption"/>
-              <w:jc w:val="center"/>
-              <w:rPr>
-                <w:rFonts w:ascii="Times New Roman" w:hAnsi="Times New Roman" w:cs="Times New Roman"/>
-                <w:sz w:val="24"/>
-                <w:szCs w:val="24"/>
-              </w:rPr>
-            </w:pPr>
-            <w:r>
-              <w:rPr>
-                <w:rFonts w:ascii="Times New Roman" w:hAnsi="Times New Roman" w:cs="Times New Roman"/>
-                <w:sz w:val="24"/>
-                <w:szCs w:val="24"/>
-              </w:rPr>
-              <w:t>Luồng sự kiện thay thế</w:t>
-            </w:r>
-          </w:p>
-        </w:tc>
-        <w:tc>
-          <w:tcPr>
-            <w:tcW w:w="8142" w:type="dxa"/>
-            <w:gridSpan w:val="3"/>
-          </w:tcPr>
-          <w:tbl>
-            <w:tblPr>
-              <w:tblStyle w:val="TableGrid"/>
-              <w:tblW w:w="0" w:type="auto"/>
-              <w:tblLook w:val="04A0" w:firstRow="1" w:lastRow="0" w:firstColumn="1" w:lastColumn="0" w:noHBand="0" w:noVBand="1"/>
-            </w:tblPr>
-            <w:tblGrid>
-              <w:gridCol w:w="786"/>
-              <w:gridCol w:w="2070"/>
-              <w:gridCol w:w="5060"/>
-            </w:tblGrid>
-            <w:tr>
-              <w:tc>
-                <w:tcPr>
-                  <w:tcW w:w="786" w:type="dxa"/>
-                  <w:shd w:val="clear" w:color="auto" w:fill="BDD6EE" w:themeFill="accent5" w:themeFillTint="66"/>
-                </w:tcPr>
-                <w:p>
-                  <w:pPr>
-                    <w:pStyle w:val="Bang"/>
-                  </w:pPr>
-                  <w:r>
-                    <w:t>STT</w:t>
-                  </w:r>
-                </w:p>
-              </w:tc>
-              <w:tc>
-                <w:tcPr>
-                  <w:tcW w:w="2070" w:type="dxa"/>
-                  <w:shd w:val="clear" w:color="auto" w:fill="BDD6EE" w:themeFill="accent5" w:themeFillTint="66"/>
-                </w:tcPr>
-                <w:p>
-                  <w:pPr>
-                    <w:pStyle w:val="Bang"/>
-                    <w:rPr>
-                      <w:lang w:val="vi-VN"/>
-                    </w:rPr>
-                  </w:pPr>
-                  <w:r>
-                    <w:t>Thực</w:t>
-                  </w:r>
-                  <w:r>
-                    <w:rPr>
-                      <w:lang w:val="vi-VN"/>
-                    </w:rPr>
-                    <w:t xml:space="preserve"> hiện</w:t>
-                  </w:r>
-                </w:p>
-              </w:tc>
-              <w:tc>
-                <w:tcPr>
-                  <w:tcW w:w="5060" w:type="dxa"/>
-                  <w:shd w:val="clear" w:color="auto" w:fill="BDD6EE" w:themeFill="accent5" w:themeFillTint="66"/>
-                </w:tcPr>
-                <w:p>
-                  <w:pPr>
-                    <w:pStyle w:val="Bang"/>
-                    <w:rPr>
-                      <w:lang w:val="vi-VN"/>
-                    </w:rPr>
-                  </w:pPr>
-                  <w:r>
-                    <w:t>Hành</w:t>
-                  </w:r>
-                  <w:r>
-                    <w:rPr>
-                      <w:lang w:val="vi-VN"/>
-                    </w:rPr>
-                    <w:t xml:space="preserve"> động</w:t>
-                  </w:r>
-                </w:p>
-              </w:tc>
-            </w:tr>
-            <w:tr>
-              <w:trPr>
-                <w:trHeight w:val="971"/>
-              </w:trPr>
-              <w:tc>
-                <w:tcPr>
-                  <w:tcW w:w="786" w:type="dxa"/>
-                  <w:vAlign w:val="center"/>
-                </w:tcPr>
-                <w:p>
-                  <w:pPr>
-                    <w:pStyle w:val="Bang"/>
-                  </w:pPr>
-                  <w:r>
-                    <w:t>5a</w:t>
-                  </w:r>
-                </w:p>
-              </w:tc>
-              <w:tc>
-                <w:tcPr>
-                  <w:tcW w:w="2070" w:type="dxa"/>
-                  <w:vAlign w:val="center"/>
-                </w:tcPr>
-                <w:p>
-                  <w:pPr>
-                    <w:pStyle w:val="Bang"/>
-                    <w:rPr>
-                      <w:lang w:val="vi-VN"/>
-                    </w:rPr>
-                  </w:pPr>
-                  <w:r>
-                    <w:t>Hệ</w:t>
-                  </w:r>
-                  <w:r>
-                    <w:rPr>
-                      <w:lang w:val="vi-VN"/>
-                    </w:rPr>
-                    <w:t xml:space="preserve"> thống</w:t>
-                  </w:r>
-                </w:p>
-              </w:tc>
-              <w:tc>
-                <w:tcPr>
-                  <w:tcW w:w="5060" w:type="dxa"/>
-                  <w:vAlign w:val="center"/>
-                </w:tcPr>
-                <w:p>
-                  <w:pPr>
-                    <w:pStyle w:val="Bang"/>
-                    <w:rPr>
-                      <w:lang w:val="vi-VN"/>
-                    </w:rPr>
-                  </w:pPr>
-                  <w:r>
-                    <w:t xml:space="preserve">Thông báo lỗi: </w:t>
-                  </w:r>
-                  <w:r>
-                    <w:t>c</w:t>
-                  </w:r>
-                  <w:r>
-                    <w:t>ần nhập các trường bắt buộc nhập nếu khách nhập thiếu</w:t>
-                  </w:r>
-                </w:p>
-              </w:tc>
-            </w:tr>
-            <w:tr>
-              <w:tc>
-                <w:tcPr>
-                  <w:tcW w:w="786" w:type="dxa"/>
-                  <w:vAlign w:val="center"/>
-                </w:tcPr>
-                <w:p>
-                  <w:pPr>
-                    <w:pStyle w:val="Bang"/>
-                  </w:pPr>
-                  <w:r>
-                    <w:t>6</w:t>
-                  </w:r>
-                  <w:r>
-                    <w:t>a</w:t>
-                  </w:r>
-                </w:p>
-              </w:tc>
-              <w:tc>
-                <w:tcPr>
-                  <w:tcW w:w="2070" w:type="dxa"/>
-                  <w:vAlign w:val="center"/>
-                </w:tcPr>
-                <w:p>
-                  <w:pPr>
-                    <w:pStyle w:val="Bang"/>
-                    <w:rPr>
-                      <w:lang w:val="vi-VN"/>
-                    </w:rPr>
-                  </w:pPr>
-                  <w:r>
-                    <w:t>Hệ</w:t>
-                  </w:r>
-                  <w:r>
-                    <w:rPr>
-                      <w:lang w:val="vi-VN"/>
-                    </w:rPr>
-                    <w:t xml:space="preserve"> thống</w:t>
-                  </w:r>
-                </w:p>
-              </w:tc>
-              <w:tc>
-                <w:tcPr>
-                  <w:tcW w:w="5060" w:type="dxa"/>
-                  <w:vAlign w:val="center"/>
-                </w:tcPr>
-                <w:p>
-                  <w:pPr>
-                    <w:pStyle w:val="Bang"/>
-                  </w:pPr>
-                  <w:r>
-                    <w:t xml:space="preserve">Thông báo lỗi: </w:t>
-                  </w:r>
-                  <w:r>
-                    <w:t>T</w:t>
-                  </w:r>
-                  <w:r>
-                    <w:t>hông tin nhập tương ứng không hợp lệ</w:t>
-                  </w:r>
-                </w:p>
-              </w:tc>
-            </w:tr>
-          </w:tbl>
-          <w:p>
-            <w:pPr>
-              <w:pStyle w:val="Bang"/>
-            </w:pPr>
-          </w:p>
-        </w:tc>
-      </w:tr>
-    </w:tbl>
-    <w:p>
-      <w:pPr>
-        <w:pStyle w:val="ListParagraph"/>
-        <w:ind w:left="1080"/>
         <w:rPr>
           <w:rFonts w:ascii="Times New Roman" w:hAnsi="Times New Roman" w:cs="Times New Roman"/>
           <w:b/>
@@ -4114,7 +2872,7 @@
           <w:szCs w:val="52"/>
           <w:lang w:val="vi-VN"/>
         </w:rPr>
-        <w:object w:dxaOrig="1520" w:dyaOrig="985" w14:anchorId="2392F949">
+        <w:object w:dxaOrig="1520" w:dyaOrig="985" w14:anchorId="0A142134">
           <v:shapetype id="_x0000_t75" coordsize="21600,21600" o:spt="75" o:preferrelative="t" path="m@4@5l@4@11@9@11@9@5xe" filled="f" stroked="f">
             <v:stroke joinstyle="miter"/>
             <v:formulas>
@@ -4134,10 +2892,10 @@
             <v:path o:extrusionok="f" gradientshapeok="t" o:connecttype="rect"/>
             <o:lock v:ext="edit" aspectratio="t"/>
           </v:shapetype>
-          <v:shape id="_x0000_i1027" type="#_x0000_t75" style="width:75.8pt;height:49.1pt" o:ole="">
-            <v:imagedata r:id="rId9" o:title=""/>
+          <v:shape id="_x0000_i1029" type="#_x0000_t75" style="width:75.8pt;height:49.1pt" o:ole="">
+            <v:imagedata r:id="rId8" o:title=""/>
           </v:shape>
-          <o:OLEObject Type="Embed" ProgID="Package" ShapeID="_x0000_i1027" DrawAspect="Icon" ObjectID="_1758041600" r:id="rId10"/>
+          <o:OLEObject Type="Embed" ProgID="Package" ShapeID="_x0000_i1029" DrawAspect="Icon" ObjectID="_1758063470" r:id="rId9"/>
         </w:object>
       </w:r>
     </w:p>
@@ -4329,6 +3087,92 @@
     </w:lvl>
   </w:abstractNum>
   <w:abstractNum w:abstractNumId="2" w15:restartNumberingAfterBreak="0">
+    <w:nsid w:val="35C163BE"/>
+    <w:multiLevelType w:val="hybridMultilevel"/>
+    <w:tmpl w:val="1C00B138"/>
+    <w:lvl w:ilvl="0" w:tplc="04090019">
+      <w:start w:val="1"/>
+      <w:numFmt w:val="lowerLetter"/>
+      <w:lvlText w:val="%1."/>
+      <w:lvlJc w:val="left"/>
+      <w:pPr>
+        <w:ind w:left="1080" w:hanging="360"/>
+      </w:pPr>
+    </w:lvl>
+    <w:lvl w:ilvl="1" w:tplc="04090019" w:tentative="1">
+      <w:start w:val="1"/>
+      <w:numFmt w:val="lowerLetter"/>
+      <w:lvlText w:val="%2."/>
+      <w:lvlJc w:val="left"/>
+      <w:pPr>
+        <w:ind w:left="1800" w:hanging="360"/>
+      </w:pPr>
+    </w:lvl>
+    <w:lvl w:ilvl="2" w:tplc="0409001B" w:tentative="1">
+      <w:start w:val="1"/>
+      <w:numFmt w:val="lowerRoman"/>
+      <w:lvlText w:val="%3."/>
+      <w:lvlJc w:val="right"/>
+      <w:pPr>
+        <w:ind w:left="2520" w:hanging="180"/>
+      </w:pPr>
+    </w:lvl>
+    <w:lvl w:ilvl="3" w:tplc="0409000F" w:tentative="1">
+      <w:start w:val="1"/>
+      <w:numFmt w:val="decimal"/>
+      <w:lvlText w:val="%4."/>
+      <w:lvlJc w:val="left"/>
+      <w:pPr>
+        <w:ind w:left="3240" w:hanging="360"/>
+      </w:pPr>
+    </w:lvl>
+    <w:lvl w:ilvl="4" w:tplc="04090019" w:tentative="1">
+      <w:start w:val="1"/>
+      <w:numFmt w:val="lowerLetter"/>
+      <w:lvlText w:val="%5."/>
+      <w:lvlJc w:val="left"/>
+      <w:pPr>
+        <w:ind w:left="3960" w:hanging="360"/>
+      </w:pPr>
+    </w:lvl>
+    <w:lvl w:ilvl="5" w:tplc="0409001B" w:tentative="1">
+      <w:start w:val="1"/>
+      <w:numFmt w:val="lowerRoman"/>
+      <w:lvlText w:val="%6."/>
+      <w:lvlJc w:val="right"/>
+      <w:pPr>
+        <w:ind w:left="4680" w:hanging="180"/>
+      </w:pPr>
+    </w:lvl>
+    <w:lvl w:ilvl="6" w:tplc="0409000F" w:tentative="1">
+      <w:start w:val="1"/>
+      <w:numFmt w:val="decimal"/>
+      <w:lvlText w:val="%7."/>
+      <w:lvlJc w:val="left"/>
+      <w:pPr>
+        <w:ind w:left="5400" w:hanging="360"/>
+      </w:pPr>
+    </w:lvl>
+    <w:lvl w:ilvl="7" w:tplc="04090019" w:tentative="1">
+      <w:start w:val="1"/>
+      <w:numFmt w:val="lowerLetter"/>
+      <w:lvlText w:val="%8."/>
+      <w:lvlJc w:val="left"/>
+      <w:pPr>
+        <w:ind w:left="6120" w:hanging="360"/>
+      </w:pPr>
+    </w:lvl>
+    <w:lvl w:ilvl="8" w:tplc="0409001B" w:tentative="1">
+      <w:start w:val="1"/>
+      <w:numFmt w:val="lowerRoman"/>
+      <w:lvlText w:val="%9."/>
+      <w:lvlJc w:val="right"/>
+      <w:pPr>
+        <w:ind w:left="6840" w:hanging="180"/>
+      </w:pPr>
+    </w:lvl>
+  </w:abstractNum>
+  <w:abstractNum w:abstractNumId="3" w15:restartNumberingAfterBreak="0">
     <w:nsid w:val="57CE4A25"/>
     <w:multiLevelType w:val="hybridMultilevel"/>
     <w:tmpl w:val="179E7868"/>
@@ -4420,7 +3264,7 @@
       </w:pPr>
     </w:lvl>
   </w:abstractNum>
-  <w:abstractNum w:abstractNumId="3" w15:restartNumberingAfterBreak="0">
+  <w:abstractNum w:abstractNumId="4" w15:restartNumberingAfterBreak="0">
     <w:nsid w:val="6A51007A"/>
     <w:multiLevelType w:val="hybridMultilevel"/>
     <w:tmpl w:val="896A1E72"/>
@@ -4506,7 +3350,7 @@
       </w:pPr>
     </w:lvl>
   </w:abstractNum>
-  <w:abstractNum w:abstractNumId="4" w15:restartNumberingAfterBreak="0">
+  <w:abstractNum w:abstractNumId="5" w15:restartNumberingAfterBreak="0">
     <w:nsid w:val="6D552EE0"/>
     <w:multiLevelType w:val="hybridMultilevel"/>
     <w:tmpl w:val="5B9E49EE"/>
@@ -4593,10 +3437,10 @@
     </w:lvl>
   </w:abstractNum>
   <w:num w:numId="1" w16cid:durableId="2023162885">
-    <w:abstractNumId w:val="3"/>
+    <w:abstractNumId w:val="4"/>
   </w:num>
   <w:num w:numId="2" w16cid:durableId="1506895000">
-    <w:abstractNumId w:val="4"/>
+    <w:abstractNumId w:val="5"/>
   </w:num>
   <w:num w:numId="3" w16cid:durableId="2043751154">
     <w:abstractNumId w:val="1"/>
@@ -4605,6 +3449,9 @@
     <w:abstractNumId w:val="0"/>
   </w:num>
   <w:num w:numId="5" w16cid:durableId="1764573088">
+    <w:abstractNumId w:val="3"/>
+  </w:num>
+  <w:num w:numId="6" w16cid:durableId="7340312">
     <w:abstractNumId w:val="2"/>
   </w:num>
 </w:numbering>
@@ -5056,7 +3903,7 @@
     <w:name w:val="Bang"/>
     <w:basedOn w:val="Normal"/>
     <w:autoRedefine/>
-    <w:rsid w:val="00FA0E9E"/>
+    <w:rsid w:val="006F106E"/>
     <w:pPr>
       <w:widowControl w:val="0"/>
       <w:spacing w:before="80" w:after="80" w:line="240" w:lineRule="auto"/>

</xml_diff>